<commit_message>
final touches exercise 2
</commit_message>
<xml_diff>
--- a/Report Assignment 2.docx
+++ b/Report Assignment 2.docx
@@ -220,7 +220,25 @@
           <w:szCs w:val="24"/>
           <w:lang w:val="en-US"/>
         </w:rPr>
-        <w:t xml:space="preserve">The task was to implement a structure for storing data on activities. Each activity was related to a user and multiple </w:t>
+        <w:t xml:space="preserve">The task was to implement a structure for storing data on activities. Each activity was related to a user and </w:t>
+      </w:r>
+      <w:r>
+        <w:rPr>
+          <w:rFonts w:ascii="Lato" w:eastAsia="Lato" w:hAnsi="Lato" w:cs="Lato"/>
+          <w:sz w:val="24"/>
+          <w:szCs w:val="24"/>
+          <w:lang w:val="en-US"/>
+        </w:rPr>
+        <w:t xml:space="preserve">potentially </w:t>
+      </w:r>
+      <w:r>
+        <w:rPr>
+          <w:rFonts w:ascii="Lato" w:eastAsia="Lato" w:hAnsi="Lato" w:cs="Lato"/>
+          <w:sz w:val="24"/>
+          <w:szCs w:val="24"/>
+          <w:lang w:val="en-US"/>
+        </w:rPr>
+        <w:t xml:space="preserve">multiple </w:t>
       </w:r>
       <w:proofErr w:type="spellStart"/>
       <w:r>
@@ -497,7 +515,43 @@
           <w:szCs w:val="24"/>
           <w:lang w:val="en-US"/>
         </w:rPr>
-        <w:t>Small excerpts from the tables:</w:t>
+        <w:t>The following is s</w:t>
+      </w:r>
+      <w:r>
+        <w:rPr>
+          <w:rFonts w:ascii="Lato" w:eastAsia="Lato" w:hAnsi="Lato" w:cs="Lato"/>
+          <w:sz w:val="24"/>
+          <w:szCs w:val="24"/>
+          <w:lang w:val="en-US"/>
+        </w:rPr>
+        <w:t>mall excerpts from the tables</w:t>
+      </w:r>
+      <w:r>
+        <w:rPr>
+          <w:rFonts w:ascii="Lato" w:eastAsia="Lato" w:hAnsi="Lato" w:cs="Lato"/>
+          <w:sz w:val="24"/>
+          <w:szCs w:val="24"/>
+          <w:lang w:val="en-US"/>
+        </w:rPr>
+        <w:t xml:space="preserve">. We decided to implement the database in a slightly different way </w:t>
+      </w:r>
+      <w:r>
+        <w:rPr>
+          <w:rFonts w:ascii="Lato" w:eastAsia="Lato" w:hAnsi="Lato" w:cs="Lato"/>
+          <w:sz w:val="24"/>
+          <w:szCs w:val="24"/>
+          <w:lang w:val="en-US"/>
+        </w:rPr>
+        <w:t xml:space="preserve">than </w:t>
+      </w:r>
+      <w:r>
+        <w:rPr>
+          <w:rFonts w:ascii="Lato" w:eastAsia="Lato" w:hAnsi="Lato" w:cs="Lato"/>
+          <w:sz w:val="24"/>
+          <w:szCs w:val="24"/>
+          <w:lang w:val="en-US"/>
+        </w:rPr>
+        <w:t>the suggested structure to make the application a bit more flexible. This will be further discussed under Discussion.</w:t>
       </w:r>
     </w:p>
     <w:p>
@@ -579,10 +633,10 @@
           <w:lang w:val="en-US"/>
         </w:rPr>
         <w:drawing>
-          <wp:inline distT="0" distB="0" distL="0" distR="0" wp14:anchorId="2D861F60" wp14:editId="2F1D6431">
-            <wp:extent cx="5733415" cy="916940"/>
+          <wp:inline distT="0" distB="0" distL="0" distR="0" wp14:anchorId="41260CAD" wp14:editId="2A2E381F">
+            <wp:extent cx="5733415" cy="929640"/>
             <wp:effectExtent l="0" t="0" r="0" b="0"/>
-            <wp:docPr id="1385714685" name="Picture 2" descr="A screen shot of a black background&#10;&#10;Description automatically generated"/>
+            <wp:docPr id="175987476" name="Picture 4" descr="A black background with white dots&#10;&#10;Description automatically generated"/>
             <wp:cNvGraphicFramePr>
               <a:graphicFrameLocks xmlns:a="http://schemas.openxmlformats.org/drawingml/2006/main" noChangeAspect="1"/>
             </wp:cNvGraphicFramePr>
@@ -590,7 +644,7 @@
               <a:graphicData uri="http://schemas.openxmlformats.org/drawingml/2006/picture">
                 <pic:pic xmlns:pic="http://schemas.openxmlformats.org/drawingml/2006/picture">
                   <pic:nvPicPr>
-                    <pic:cNvPr id="1385714685" name="Picture 2" descr="A screen shot of a black background&#10;&#10;Description automatically generated"/>
+                    <pic:cNvPr id="175987476" name="Picture 4" descr="A black background with white dots&#10;&#10;Description automatically generated"/>
                     <pic:cNvPicPr/>
                   </pic:nvPicPr>
                   <pic:blipFill>
@@ -608,7 +662,7 @@
                   <pic:spPr>
                     <a:xfrm>
                       <a:off x="0" y="0"/>
-                      <a:ext cx="5733415" cy="916940"/>
+                      <a:ext cx="5733415" cy="929640"/>
                     </a:xfrm>
                     <a:prstGeom prst="rect">
                       <a:avLst/>
@@ -639,10 +693,10 @@
           <w:lang w:val="en-US"/>
         </w:rPr>
         <w:drawing>
-          <wp:inline distT="0" distB="0" distL="0" distR="0" wp14:anchorId="07562F3A" wp14:editId="08B1FC01">
-            <wp:extent cx="5733415" cy="1453515"/>
-            <wp:effectExtent l="0" t="0" r="0" b="0"/>
-            <wp:docPr id="70048628" name="Picture 3" descr="A screenshot of a computer&#10;&#10;Description automatically generated"/>
+          <wp:inline distT="0" distB="0" distL="0" distR="0" wp14:anchorId="0B1D43BE" wp14:editId="6295DC38">
+            <wp:extent cx="5733415" cy="1444625"/>
+            <wp:effectExtent l="0" t="0" r="0" b="3175"/>
+            <wp:docPr id="1634998479" name="Picture 5" descr="A screenshot of a computer&#10;&#10;Description automatically generated"/>
             <wp:cNvGraphicFramePr>
               <a:graphicFrameLocks xmlns:a="http://schemas.openxmlformats.org/drawingml/2006/main" noChangeAspect="1"/>
             </wp:cNvGraphicFramePr>
@@ -650,7 +704,7 @@
               <a:graphicData uri="http://schemas.openxmlformats.org/drawingml/2006/picture">
                 <pic:pic xmlns:pic="http://schemas.openxmlformats.org/drawingml/2006/picture">
                   <pic:nvPicPr>
-                    <pic:cNvPr id="70048628" name="Picture 3" descr="A screenshot of a computer&#10;&#10;Description automatically generated"/>
+                    <pic:cNvPr id="1634998479" name="Picture 5" descr="A screenshot of a computer&#10;&#10;Description automatically generated"/>
                     <pic:cNvPicPr/>
                   </pic:nvPicPr>
                   <pic:blipFill>
@@ -668,7 +722,7 @@
                   <pic:spPr>
                     <a:xfrm>
                       <a:off x="0" y="0"/>
-                      <a:ext cx="5733415" cy="1453515"/>
+                      <a:ext cx="5733415" cy="1444625"/>
                     </a:xfrm>
                     <a:prstGeom prst="rect">
                       <a:avLst/>
@@ -722,16 +776,55 @@
       <w:r>
         <w:rPr>
           <w:rFonts w:ascii="Lato" w:eastAsia="Lato" w:hAnsi="Lato" w:cs="Lato"/>
+          <w:sz w:val="24"/>
+          <w:szCs w:val="24"/>
+          <w:lang w:val="en-US"/>
+        </w:rPr>
+        <w:t xml:space="preserve">Notice that there is a high number of activities. The reason for this will be discussed in the Discussion and has to do with our goal of making the application </w:t>
+      </w:r>
+      <w:proofErr w:type="gramStart"/>
+      <w:r>
+        <w:rPr>
+          <w:rFonts w:ascii="Lato" w:eastAsia="Lato" w:hAnsi="Lato" w:cs="Lato"/>
+          <w:sz w:val="24"/>
+          <w:szCs w:val="24"/>
+          <w:lang w:val="en-US"/>
+        </w:rPr>
+        <w:t>similar to</w:t>
+      </w:r>
+      <w:proofErr w:type="gramEnd"/>
+      <w:r>
+        <w:rPr>
+          <w:rFonts w:ascii="Lato" w:eastAsia="Lato" w:hAnsi="Lato" w:cs="Lato"/>
+          <w:sz w:val="24"/>
+          <w:szCs w:val="24"/>
+          <w:lang w:val="en-US"/>
+        </w:rPr>
+        <w:t xml:space="preserve"> Strava. </w:t>
+      </w:r>
+    </w:p>
+    <w:p>
+      <w:pPr>
+        <w:rPr>
+          <w:rFonts w:ascii="Lato" w:eastAsia="Lato" w:hAnsi="Lato" w:cs="Lato"/>
+          <w:sz w:val="24"/>
+          <w:szCs w:val="24"/>
+          <w:lang w:val="en-US"/>
+        </w:rPr>
+      </w:pPr>
+      <w:r>
+        <w:rPr>
+          <w:rFonts w:ascii="Lato" w:eastAsia="Lato" w:hAnsi="Lato" w:cs="Lato"/>
           <w:noProof/>
           <w:sz w:val="24"/>
           <w:szCs w:val="24"/>
           <w:lang w:val="en-US"/>
         </w:rPr>
         <w:drawing>
-          <wp:inline distT="0" distB="0" distL="0" distR="0" wp14:anchorId="342F0D22" wp14:editId="200D89C8">
-            <wp:extent cx="3200400" cy="723900"/>
+          <wp:inline distT="0" distB="0" distL="0" distR="0" wp14:anchorId="673CFE25" wp14:editId="26A48098">
+            <wp:extent cx="3136900" cy="711200"/>
             <wp:effectExtent l="0" t="0" r="0" b="0"/>
-            <wp:docPr id="1486468848" name="Picture 4" descr="A black background with white text&#10;&#10;Description automatically generated"/>
+            <wp:docPr id="1989395709" name="Picture 6" descr="A black background with white text&#10;&#10;Description automatically generated"/>
             <wp:cNvGraphicFramePr>
               <a:graphicFrameLocks xmlns:a="http://schemas.openxmlformats.org/drawingml/2006/main" noChangeAspect="1"/>
             </wp:cNvGraphicFramePr>
@@ -739,7 +832,7 @@
               <a:graphicData uri="http://schemas.openxmlformats.org/drawingml/2006/picture">
                 <pic:pic xmlns:pic="http://schemas.openxmlformats.org/drawingml/2006/picture">
                   <pic:nvPicPr>
-                    <pic:cNvPr id="1486468848" name="Picture 4" descr="A black background with white text&#10;&#10;Description automatically generated"/>
+                    <pic:cNvPr id="1989395709" name="Picture 6" descr="A black background with white text&#10;&#10;Description automatically generated"/>
                     <pic:cNvPicPr/>
                   </pic:nvPicPr>
                   <pic:blipFill>
@@ -757,7 +850,7 @@
                   <pic:spPr>
                     <a:xfrm>
                       <a:off x="0" y="0"/>
-                      <a:ext cx="3200400" cy="723900"/>
+                      <a:ext cx="3136900" cy="711200"/>
                     </a:xfrm>
                     <a:prstGeom prst="rect">
                       <a:avLst/>
@@ -817,10 +910,10 @@
           <w:lang w:val="en-US"/>
         </w:rPr>
         <w:drawing>
-          <wp:inline distT="0" distB="0" distL="0" distR="0" wp14:anchorId="309A794A" wp14:editId="5EAD2FF0">
-            <wp:extent cx="2717800" cy="863600"/>
+          <wp:inline distT="0" distB="0" distL="0" distR="0" wp14:anchorId="63FDF721" wp14:editId="7648B8DB">
+            <wp:extent cx="2717800" cy="876300"/>
             <wp:effectExtent l="0" t="0" r="0" b="0"/>
-            <wp:docPr id="1564692478" name="Picture 5" descr="A black background with white text&#10;&#10;Description automatically generated"/>
+            <wp:docPr id="1367598596" name="Picture 7" descr="A close-up of a number&#10;&#10;Description automatically generated"/>
             <wp:cNvGraphicFramePr>
               <a:graphicFrameLocks xmlns:a="http://schemas.openxmlformats.org/drawingml/2006/main" noChangeAspect="1"/>
             </wp:cNvGraphicFramePr>
@@ -828,7 +921,7 @@
               <a:graphicData uri="http://schemas.openxmlformats.org/drawingml/2006/picture">
                 <pic:pic xmlns:pic="http://schemas.openxmlformats.org/drawingml/2006/picture">
                   <pic:nvPicPr>
-                    <pic:cNvPr id="1564692478" name="Picture 5" descr="A black background with white text&#10;&#10;Description automatically generated"/>
+                    <pic:cNvPr id="1367598596" name="Picture 7" descr="A close-up of a number&#10;&#10;Description automatically generated"/>
                     <pic:cNvPicPr/>
                   </pic:nvPicPr>
                   <pic:blipFill>
@@ -846,7 +939,7 @@
                   <pic:spPr>
                     <a:xfrm>
                       <a:off x="0" y="0"/>
-                      <a:ext cx="2717800" cy="863600"/>
+                      <a:ext cx="2717800" cy="876300"/>
                     </a:xfrm>
                     <a:prstGeom prst="rect">
                       <a:avLst/>
@@ -885,6 +978,7 @@
           <w:szCs w:val="24"/>
           <w:lang w:val="en-US"/>
         </w:rPr>
+        <w:lastRenderedPageBreak/>
         <w:t>Question 3:</w:t>
       </w:r>
     </w:p>
@@ -900,17 +994,104 @@
       <w:r>
         <w:rPr>
           <w:rFonts w:ascii="Lato" w:eastAsia="Lato" w:hAnsi="Lato" w:cs="Lato"/>
+          <w:sz w:val="24"/>
+          <w:szCs w:val="24"/>
+          <w:lang w:val="en-US"/>
+        </w:rPr>
+        <w:t xml:space="preserve">We see that 163 is on top here, but if we only include activities that has </w:t>
+      </w:r>
+      <w:proofErr w:type="spellStart"/>
+      <w:r>
+        <w:rPr>
+          <w:rFonts w:ascii="Lato" w:eastAsia="Lato" w:hAnsi="Lato" w:cs="Lato"/>
+          <w:sz w:val="24"/>
+          <w:szCs w:val="24"/>
+          <w:lang w:val="en-US"/>
+        </w:rPr>
+        <w:t>trackpoints</w:t>
+      </w:r>
+      <w:proofErr w:type="spellEnd"/>
+      <w:r>
+        <w:rPr>
+          <w:rFonts w:ascii="Lato" w:eastAsia="Lato" w:hAnsi="Lato" w:cs="Lato"/>
+          <w:sz w:val="24"/>
+          <w:szCs w:val="24"/>
+          <w:lang w:val="en-US"/>
+        </w:rPr>
+        <w:t>, 128 would be on top.</w:t>
+      </w:r>
+    </w:p>
+    <w:p>
+      <w:pPr>
+        <w:rPr>
+          <w:rFonts w:ascii="Lato" w:eastAsia="Lato" w:hAnsi="Lato" w:cs="Lato"/>
+          <w:sz w:val="24"/>
+          <w:szCs w:val="24"/>
+          <w:lang w:val="en-US"/>
+        </w:rPr>
+      </w:pPr>
+    </w:p>
+    <w:p>
+      <w:pPr>
+        <w:rPr>
+          <w:rFonts w:ascii="Lato" w:eastAsia="Lato" w:hAnsi="Lato" w:cs="Lato"/>
+          <w:sz w:val="24"/>
+          <w:szCs w:val="24"/>
+          <w:lang w:val="en-US"/>
+        </w:rPr>
+      </w:pPr>
+      <w:r>
+        <w:rPr>
+          <w:rFonts w:ascii="Lato" w:eastAsia="Lato" w:hAnsi="Lato" w:cs="Lato"/>
+          <w:sz w:val="24"/>
+          <w:szCs w:val="24"/>
+          <w:lang w:val="en-US"/>
+        </w:rPr>
+        <w:t xml:space="preserve">Activity count for all </w:t>
+      </w:r>
+      <w:proofErr w:type="spellStart"/>
+      <w:r>
+        <w:rPr>
+          <w:rFonts w:ascii="Lato" w:eastAsia="Lato" w:hAnsi="Lato" w:cs="Lato"/>
+          <w:sz w:val="24"/>
+          <w:szCs w:val="24"/>
+          <w:lang w:val="en-US"/>
+        </w:rPr>
+        <w:t>activites</w:t>
+      </w:r>
+      <w:proofErr w:type="spellEnd"/>
+      <w:r>
+        <w:rPr>
+          <w:rFonts w:ascii="Lato" w:eastAsia="Lato" w:hAnsi="Lato" w:cs="Lato"/>
+          <w:sz w:val="24"/>
+          <w:szCs w:val="24"/>
+          <w:lang w:val="en-US"/>
+        </w:rPr>
+        <w:t>:</w:t>
+      </w:r>
+    </w:p>
+    <w:p>
+      <w:pPr>
+        <w:rPr>
+          <w:rFonts w:ascii="Lato" w:eastAsia="Lato" w:hAnsi="Lato" w:cs="Lato"/>
+          <w:sz w:val="24"/>
+          <w:szCs w:val="24"/>
+          <w:lang w:val="en-US"/>
+        </w:rPr>
+      </w:pPr>
+      <w:r>
+        <w:rPr>
+          <w:rFonts w:ascii="Lato" w:eastAsia="Lato" w:hAnsi="Lato" w:cs="Lato"/>
           <w:noProof/>
           <w:sz w:val="24"/>
           <w:szCs w:val="24"/>
           <w:lang w:val="en-US"/>
         </w:rPr>
-        <w:lastRenderedPageBreak/>
         <w:drawing>
-          <wp:inline distT="0" distB="0" distL="0" distR="0" wp14:anchorId="4A7704B2" wp14:editId="06A2119D">
-            <wp:extent cx="3022600" cy="4254500"/>
+          <wp:inline distT="0" distB="0" distL="0" distR="0" wp14:anchorId="47260CE9" wp14:editId="2D91B3E2">
+            <wp:extent cx="3048000" cy="4216400"/>
             <wp:effectExtent l="0" t="0" r="0" b="0"/>
-            <wp:docPr id="1629461411" name="Picture 6" descr="A screenshot of a cell phone&#10;&#10;Description automatically generated"/>
+            <wp:docPr id="152295322" name="Picture 8" descr="A screenshot of a cell phone&#10;&#10;Description automatically generated"/>
             <wp:cNvGraphicFramePr>
               <a:graphicFrameLocks xmlns:a="http://schemas.openxmlformats.org/drawingml/2006/main" noChangeAspect="1"/>
             </wp:cNvGraphicFramePr>
@@ -918,7 +1099,7 @@
               <a:graphicData uri="http://schemas.openxmlformats.org/drawingml/2006/picture">
                 <pic:pic xmlns:pic="http://schemas.openxmlformats.org/drawingml/2006/picture">
                   <pic:nvPicPr>
-                    <pic:cNvPr id="1629461411" name="Picture 6" descr="A screenshot of a cell phone&#10;&#10;Description automatically generated"/>
+                    <pic:cNvPr id="152295322" name="Picture 8" descr="A screenshot of a cell phone&#10;&#10;Description automatically generated"/>
                     <pic:cNvPicPr/>
                   </pic:nvPicPr>
                   <pic:blipFill>
@@ -936,7 +1117,7 @@
                   <pic:spPr>
                     <a:xfrm>
                       <a:off x="0" y="0"/>
-                      <a:ext cx="3022600" cy="4254500"/>
+                      <a:ext cx="3048000" cy="4216400"/>
                     </a:xfrm>
                     <a:prstGeom prst="rect">
                       <a:avLst/>
@@ -975,18 +1156,28 @@
           <w:szCs w:val="24"/>
           <w:lang w:val="en-US"/>
         </w:rPr>
-        <w:t>Question 4:</w:t>
-      </w:r>
-    </w:p>
-    <w:p>
-      <w:pPr>
-        <w:rPr>
-          <w:rFonts w:ascii="Lato" w:eastAsia="Lato" w:hAnsi="Lato" w:cs="Lato"/>
-          <w:sz w:val="24"/>
-          <w:szCs w:val="24"/>
-          <w:lang w:val="en-US"/>
-        </w:rPr>
-      </w:pPr>
+        <w:t xml:space="preserve">Activity count for only activities which have </w:t>
+      </w:r>
+      <w:proofErr w:type="spellStart"/>
+      <w:r>
+        <w:rPr>
+          <w:rFonts w:ascii="Lato" w:eastAsia="Lato" w:hAnsi="Lato" w:cs="Lato"/>
+          <w:sz w:val="24"/>
+          <w:szCs w:val="24"/>
+          <w:lang w:val="en-US"/>
+        </w:rPr>
+        <w:t>trackpoints</w:t>
+      </w:r>
+      <w:proofErr w:type="spellEnd"/>
+      <w:r>
+        <w:rPr>
+          <w:rFonts w:ascii="Lato" w:eastAsia="Lato" w:hAnsi="Lato" w:cs="Lato"/>
+          <w:sz w:val="24"/>
+          <w:szCs w:val="24"/>
+          <w:lang w:val="en-US"/>
+        </w:rPr>
+        <w:t>:</w:t>
+      </w:r>
     </w:p>
     <w:p>
       <w:pPr>
@@ -1007,10 +1198,10 @@
         </w:rPr>
         <w:lastRenderedPageBreak/>
         <w:drawing>
-          <wp:inline distT="0" distB="0" distL="0" distR="0" wp14:anchorId="58452D31" wp14:editId="222C634B">
-            <wp:extent cx="2768600" cy="6908800"/>
+          <wp:inline distT="0" distB="0" distL="0" distR="0" wp14:anchorId="0CA4E51D" wp14:editId="671783B1">
+            <wp:extent cx="3225800" cy="4394200"/>
             <wp:effectExtent l="0" t="0" r="0" b="0"/>
-            <wp:docPr id="1140727131" name="Picture 7" descr="A screenshot of a computer&#10;&#10;Description automatically generated"/>
+            <wp:docPr id="150990245" name="Picture 19" descr="A screenshot of a computer screen&#10;&#10;Description automatically generated"/>
             <wp:cNvGraphicFramePr>
               <a:graphicFrameLocks xmlns:a="http://schemas.openxmlformats.org/drawingml/2006/main" noChangeAspect="1"/>
             </wp:cNvGraphicFramePr>
@@ -1018,7 +1209,7 @@
               <a:graphicData uri="http://schemas.openxmlformats.org/drawingml/2006/picture">
                 <pic:pic xmlns:pic="http://schemas.openxmlformats.org/drawingml/2006/picture">
                   <pic:nvPicPr>
-                    <pic:cNvPr id="1140727131" name="Picture 7" descr="A screenshot of a computer&#10;&#10;Description automatically generated"/>
+                    <pic:cNvPr id="150990245" name="Picture 19" descr="A screenshot of a computer screen&#10;&#10;Description automatically generated"/>
                     <pic:cNvPicPr/>
                   </pic:nvPicPr>
                   <pic:blipFill>
@@ -1036,7 +1227,7 @@
                   <pic:spPr>
                     <a:xfrm>
                       <a:off x="0" y="0"/>
-                      <a:ext cx="2768600" cy="6908800"/>
+                      <a:ext cx="3225800" cy="4394200"/>
                     </a:xfrm>
                     <a:prstGeom prst="rect">
                       <a:avLst/>
@@ -1075,35 +1266,26 @@
           <w:szCs w:val="24"/>
           <w:lang w:val="en-US"/>
         </w:rPr>
-        <w:t>Question 5:</w:t>
-      </w:r>
-    </w:p>
-    <w:p>
-      <w:pPr>
-        <w:rPr>
-          <w:rFonts w:ascii="Lato" w:eastAsia="Lato" w:hAnsi="Lato" w:cs="Lato"/>
-          <w:sz w:val="24"/>
-          <w:szCs w:val="24"/>
-          <w:lang w:val="en-US"/>
-        </w:rPr>
-      </w:pPr>
-      <w:r>
-        <w:rPr>
-          <w:rFonts w:ascii="Lato" w:eastAsia="Lato" w:hAnsi="Lato" w:cs="Lato"/>
-          <w:sz w:val="24"/>
-          <w:szCs w:val="24"/>
-          <w:lang w:val="en-US"/>
-        </w:rPr>
-        <w:t xml:space="preserve">For this question our implementation </w:t>
-      </w:r>
-      <w:r>
-        <w:rPr>
-          <w:rFonts w:ascii="Lato" w:eastAsia="Lato" w:hAnsi="Lato" w:cs="Lato"/>
-          <w:sz w:val="24"/>
-          <w:szCs w:val="24"/>
-          <w:lang w:val="en-US"/>
-        </w:rPr>
-        <w:t>worked very well since we only had to sum over all the binary variables in the Activity table.</w:t>
+        <w:t>Question 4:</w:t>
+      </w:r>
+    </w:p>
+    <w:p>
+      <w:pPr>
+        <w:rPr>
+          <w:rFonts w:ascii="Lato" w:eastAsia="Lato" w:hAnsi="Lato" w:cs="Lato"/>
+          <w:sz w:val="24"/>
+          <w:szCs w:val="24"/>
+          <w:lang w:val="en-US"/>
+        </w:rPr>
+      </w:pPr>
+      <w:r>
+        <w:rPr>
+          <w:rFonts w:ascii="Lato" w:eastAsia="Lato" w:hAnsi="Lato" w:cs="Lato"/>
+          <w:sz w:val="24"/>
+          <w:szCs w:val="24"/>
+          <w:lang w:val="en-US"/>
+        </w:rPr>
+        <w:t>Including all activities:</w:t>
       </w:r>
     </w:p>
     <w:p>
@@ -1123,11 +1305,12 @@
           <w:szCs w:val="24"/>
           <w:lang w:val="en-US"/>
         </w:rPr>
+        <w:lastRenderedPageBreak/>
         <w:drawing>
-          <wp:inline distT="0" distB="0" distL="0" distR="0" wp14:anchorId="005F4ECB" wp14:editId="41D0F774">
-            <wp:extent cx="5733415" cy="572770"/>
+          <wp:inline distT="0" distB="0" distL="0" distR="0" wp14:anchorId="66854B1D" wp14:editId="3384A6AC">
+            <wp:extent cx="2806700" cy="6896100"/>
             <wp:effectExtent l="0" t="0" r="0" b="0"/>
-            <wp:docPr id="1248798681" name="Picture 8"/>
+            <wp:docPr id="70685995" name="Picture 9" descr="A screenshot of a computer&#10;&#10;Description automatically generated"/>
             <wp:cNvGraphicFramePr>
               <a:graphicFrameLocks xmlns:a="http://schemas.openxmlformats.org/drawingml/2006/main" noChangeAspect="1"/>
             </wp:cNvGraphicFramePr>
@@ -1135,11 +1318,11 @@
               <a:graphicData uri="http://schemas.openxmlformats.org/drawingml/2006/picture">
                 <pic:pic xmlns:pic="http://schemas.openxmlformats.org/drawingml/2006/picture">
                   <pic:nvPicPr>
-                    <pic:cNvPr id="1248798681" name="Picture 1248798681"/>
+                    <pic:cNvPr id="70685995" name="Picture 9" descr="A screenshot of a computer&#10;&#10;Description automatically generated"/>
                     <pic:cNvPicPr/>
                   </pic:nvPicPr>
                   <pic:blipFill>
-                    <a:blip r:embed="rId14" cstate="print">
+                    <a:blip r:embed="rId14">
                       <a:extLst>
                         <a:ext uri="{28A0092B-C50C-407E-A947-70E740481C1C}">
                           <a14:useLocalDpi xmlns:a14="http://schemas.microsoft.com/office/drawing/2010/main" val="0"/>
@@ -1153,7 +1336,7 @@
                   <pic:spPr>
                     <a:xfrm>
                       <a:off x="0" y="0"/>
-                      <a:ext cx="5733415" cy="572770"/>
+                      <a:ext cx="2806700" cy="6896100"/>
                     </a:xfrm>
                     <a:prstGeom prst="rect">
                       <a:avLst/>
@@ -1192,50 +1375,52 @@
           <w:szCs w:val="24"/>
           <w:lang w:val="en-US"/>
         </w:rPr>
+        <w:t xml:space="preserve">Only including activities which have </w:t>
+      </w:r>
+      <w:proofErr w:type="spellStart"/>
+      <w:r>
+        <w:rPr>
+          <w:rFonts w:ascii="Lato" w:eastAsia="Lato" w:hAnsi="Lato" w:cs="Lato"/>
+          <w:sz w:val="24"/>
+          <w:szCs w:val="24"/>
+          <w:lang w:val="en-US"/>
+        </w:rPr>
+        <w:t>trackpoint</w:t>
+      </w:r>
+      <w:proofErr w:type="spellEnd"/>
+      <w:r>
+        <w:rPr>
+          <w:rFonts w:ascii="Lato" w:eastAsia="Lato" w:hAnsi="Lato" w:cs="Lato"/>
+          <w:sz w:val="24"/>
+          <w:szCs w:val="24"/>
+          <w:lang w:val="en-US"/>
+        </w:rPr>
+        <w:t>:</w:t>
+      </w:r>
+    </w:p>
+    <w:p>
+      <w:pPr>
+        <w:rPr>
+          <w:rFonts w:ascii="Lato" w:eastAsia="Lato" w:hAnsi="Lato" w:cs="Lato"/>
+          <w:sz w:val="24"/>
+          <w:szCs w:val="24"/>
+          <w:lang w:val="en-US"/>
+        </w:rPr>
+      </w:pPr>
+      <w:r>
+        <w:rPr>
+          <w:rFonts w:ascii="Lato" w:eastAsia="Lato" w:hAnsi="Lato" w:cs="Lato"/>
+          <w:noProof/>
+          <w:sz w:val="24"/>
+          <w:szCs w:val="24"/>
+          <w:lang w:val="en-US"/>
+        </w:rPr>
         <w:lastRenderedPageBreak/>
-        <w:t>Question 6</w:t>
-      </w:r>
-      <w:r>
-        <w:rPr>
-          <w:rFonts w:ascii="Lato" w:eastAsia="Lato" w:hAnsi="Lato" w:cs="Lato"/>
-          <w:sz w:val="24"/>
-          <w:szCs w:val="24"/>
-          <w:lang w:val="en-US"/>
-        </w:rPr>
-        <w:t>a</w:t>
-      </w:r>
-      <w:r>
-        <w:rPr>
-          <w:rFonts w:ascii="Lato" w:eastAsia="Lato" w:hAnsi="Lato" w:cs="Lato"/>
-          <w:sz w:val="24"/>
-          <w:szCs w:val="24"/>
-          <w:lang w:val="en-US"/>
-        </w:rPr>
-        <w:t>:</w:t>
-      </w:r>
-    </w:p>
-    <w:p>
-      <w:pPr>
-        <w:rPr>
-          <w:rFonts w:ascii="Lato" w:eastAsia="Lato" w:hAnsi="Lato" w:cs="Lato"/>
-          <w:sz w:val="24"/>
-          <w:szCs w:val="24"/>
-          <w:lang w:val="en-US"/>
-        </w:rPr>
-      </w:pPr>
-      <w:r>
-        <w:rPr>
-          <w:rFonts w:ascii="Lato" w:eastAsia="Lato" w:hAnsi="Lato" w:cs="Lato"/>
-          <w:noProof/>
-          <w:sz w:val="24"/>
-          <w:szCs w:val="24"/>
-          <w:lang w:val="en-US"/>
-        </w:rPr>
         <w:drawing>
-          <wp:inline distT="0" distB="0" distL="0" distR="0" wp14:anchorId="00BCE8F2" wp14:editId="5D54B674">
-            <wp:extent cx="2806700" cy="1955800"/>
+          <wp:inline distT="0" distB="0" distL="0" distR="0" wp14:anchorId="5D44A189" wp14:editId="6FF791A3">
+            <wp:extent cx="2628900" cy="5003800"/>
             <wp:effectExtent l="0" t="0" r="0" b="0"/>
-            <wp:docPr id="1567572861" name="Picture 9" descr="A screenshot of a computer screen&#10;&#10;Description automatically generated"/>
+            <wp:docPr id="833643511" name="Picture 20" descr="A screenshot of a computer code&#10;&#10;Description automatically generated"/>
             <wp:cNvGraphicFramePr>
               <a:graphicFrameLocks xmlns:a="http://schemas.openxmlformats.org/drawingml/2006/main" noChangeAspect="1"/>
             </wp:cNvGraphicFramePr>
@@ -1243,7 +1428,7 @@
               <a:graphicData uri="http://schemas.openxmlformats.org/drawingml/2006/picture">
                 <pic:pic xmlns:pic="http://schemas.openxmlformats.org/drawingml/2006/picture">
                   <pic:nvPicPr>
-                    <pic:cNvPr id="1567572861" name="Picture 9" descr="A screenshot of a computer screen&#10;&#10;Description automatically generated"/>
+                    <pic:cNvPr id="833643511" name="Picture 20" descr="A screenshot of a computer code&#10;&#10;Description automatically generated"/>
                     <pic:cNvPicPr/>
                   </pic:nvPicPr>
                   <pic:blipFill>
@@ -1261,7 +1446,7 @@
                   <pic:spPr>
                     <a:xfrm>
                       <a:off x="0" y="0"/>
-                      <a:ext cx="2806700" cy="1955800"/>
+                      <a:ext cx="2628900" cy="5003800"/>
                     </a:xfrm>
                     <a:prstGeom prst="rect">
                       <a:avLst/>
@@ -1300,36 +1485,65 @@
           <w:szCs w:val="24"/>
           <w:lang w:val="en-US"/>
         </w:rPr>
-        <w:t>Question 6</w:t>
-      </w:r>
-      <w:r>
-        <w:rPr>
-          <w:rFonts w:ascii="Lato" w:eastAsia="Lato" w:hAnsi="Lato" w:cs="Lato"/>
-          <w:sz w:val="24"/>
-          <w:szCs w:val="24"/>
-          <w:lang w:val="en-US"/>
-        </w:rPr>
-        <w:t>b</w:t>
-      </w:r>
-      <w:r>
-        <w:rPr>
-          <w:rFonts w:ascii="Lato" w:eastAsia="Lato" w:hAnsi="Lato" w:cs="Lato"/>
-          <w:sz w:val="24"/>
-          <w:szCs w:val="24"/>
-          <w:lang w:val="en-US"/>
-        </w:rPr>
-        <w:t>:</w:t>
-      </w:r>
-    </w:p>
-    <w:p>
-      <w:pPr>
-        <w:rPr>
-          <w:rFonts w:ascii="Lato" w:eastAsia="Lato" w:hAnsi="Lato" w:cs="Lato"/>
-          <w:sz w:val="24"/>
-          <w:szCs w:val="24"/>
-          <w:lang w:val="en-US"/>
-        </w:rPr>
-      </w:pPr>
+        <w:t>Question 5:</w:t>
+      </w:r>
+    </w:p>
+    <w:p>
+      <w:pPr>
+        <w:rPr>
+          <w:rFonts w:ascii="Lato" w:eastAsia="Lato" w:hAnsi="Lato" w:cs="Lato"/>
+          <w:sz w:val="24"/>
+          <w:szCs w:val="24"/>
+          <w:lang w:val="en-US"/>
+        </w:rPr>
+      </w:pPr>
+      <w:r>
+        <w:rPr>
+          <w:rFonts w:ascii="Lato" w:eastAsia="Lato" w:hAnsi="Lato" w:cs="Lato"/>
+          <w:sz w:val="24"/>
+          <w:szCs w:val="24"/>
+          <w:lang w:val="en-US"/>
+        </w:rPr>
+        <w:t xml:space="preserve">For this question our implementation </w:t>
+      </w:r>
+      <w:r>
+        <w:rPr>
+          <w:rFonts w:ascii="Lato" w:eastAsia="Lato" w:hAnsi="Lato" w:cs="Lato"/>
+          <w:sz w:val="24"/>
+          <w:szCs w:val="24"/>
+          <w:lang w:val="en-US"/>
+        </w:rPr>
+        <w:t>worked very well since we only had to sum over all the binary variables in the Activity table.</w:t>
+      </w:r>
+    </w:p>
+    <w:p>
+      <w:pPr>
+        <w:rPr>
+          <w:rFonts w:ascii="Lato" w:eastAsia="Lato" w:hAnsi="Lato" w:cs="Lato"/>
+          <w:sz w:val="24"/>
+          <w:szCs w:val="24"/>
+          <w:lang w:val="en-US"/>
+        </w:rPr>
+      </w:pPr>
+    </w:p>
+    <w:p>
+      <w:pPr>
+        <w:rPr>
+          <w:rFonts w:ascii="Lato" w:eastAsia="Lato" w:hAnsi="Lato" w:cs="Lato"/>
+          <w:sz w:val="24"/>
+          <w:szCs w:val="24"/>
+          <w:lang w:val="en-US"/>
+        </w:rPr>
+      </w:pPr>
+      <w:r>
+        <w:rPr>
+          <w:rFonts w:ascii="Lato" w:eastAsia="Lato" w:hAnsi="Lato" w:cs="Lato"/>
+          <w:sz w:val="24"/>
+          <w:szCs w:val="24"/>
+          <w:lang w:val="en-US"/>
+        </w:rPr>
+        <w:t>All activities:</w:t>
+      </w:r>
       <w:r>
         <w:rPr>
           <w:rFonts w:ascii="Lato" w:eastAsia="Lato" w:hAnsi="Lato" w:cs="Lato"/>
@@ -1339,10 +1553,10 @@
           <w:lang w:val="en-US"/>
         </w:rPr>
         <w:drawing>
-          <wp:inline distT="0" distB="0" distL="0" distR="0" wp14:anchorId="5463F53C" wp14:editId="13C05D9B">
-            <wp:extent cx="3200400" cy="1879600"/>
+          <wp:inline distT="0" distB="0" distL="0" distR="0" wp14:anchorId="211DEA17" wp14:editId="4CC2A738">
+            <wp:extent cx="5733415" cy="571500"/>
             <wp:effectExtent l="0" t="0" r="0" b="0"/>
-            <wp:docPr id="2080317970" name="Picture 10" descr="A screenshot of a computer&#10;&#10;Description automatically generated"/>
+            <wp:docPr id="859213381" name="Picture 10"/>
             <wp:cNvGraphicFramePr>
               <a:graphicFrameLocks xmlns:a="http://schemas.openxmlformats.org/drawingml/2006/main" noChangeAspect="1"/>
             </wp:cNvGraphicFramePr>
@@ -1350,11 +1564,11 @@
               <a:graphicData uri="http://schemas.openxmlformats.org/drawingml/2006/picture">
                 <pic:pic xmlns:pic="http://schemas.openxmlformats.org/drawingml/2006/picture">
                   <pic:nvPicPr>
-                    <pic:cNvPr id="2080317970" name="Picture 10" descr="A screenshot of a computer&#10;&#10;Description automatically generated"/>
+                    <pic:cNvPr id="859213381" name="Picture 859213381"/>
                     <pic:cNvPicPr/>
                   </pic:nvPicPr>
                   <pic:blipFill>
-                    <a:blip r:embed="rId16">
+                    <a:blip r:embed="rId16" cstate="print">
                       <a:extLst>
                         <a:ext uri="{28A0092B-C50C-407E-A947-70E740481C1C}">
                           <a14:useLocalDpi xmlns:a14="http://schemas.microsoft.com/office/drawing/2010/main" val="0"/>
@@ -1368,7 +1582,7 @@
                   <pic:spPr>
                     <a:xfrm>
                       <a:off x="0" y="0"/>
-                      <a:ext cx="3200400" cy="1879600"/>
+                      <a:ext cx="5733415" cy="571500"/>
                     </a:xfrm>
                     <a:prstGeom prst="rect">
                       <a:avLst/>
@@ -1407,44 +1621,7 @@
           <w:szCs w:val="24"/>
           <w:lang w:val="en-US"/>
         </w:rPr>
-        <w:t>Question 7:</w:t>
-      </w:r>
-    </w:p>
-    <w:p>
-      <w:pPr>
-        <w:rPr>
-          <w:rFonts w:ascii="Lato" w:eastAsia="Lato" w:hAnsi="Lato" w:cs="Lato"/>
-          <w:sz w:val="24"/>
-          <w:szCs w:val="24"/>
-          <w:lang w:val="en-US"/>
-        </w:rPr>
-      </w:pPr>
-      <w:r>
-        <w:rPr>
-          <w:rFonts w:ascii="Lato" w:eastAsia="Lato" w:hAnsi="Lato" w:cs="Lato"/>
-          <w:sz w:val="24"/>
-          <w:szCs w:val="24"/>
-          <w:lang w:val="en-US"/>
-        </w:rPr>
-        <w:t>For this question o</w:t>
-      </w:r>
-      <w:r>
-        <w:rPr>
-          <w:rFonts w:ascii="Lato" w:eastAsia="Lato" w:hAnsi="Lato" w:cs="Lato"/>
-          <w:sz w:val="24"/>
-          <w:szCs w:val="24"/>
-          <w:lang w:val="en-US"/>
-        </w:rPr>
-        <w:t xml:space="preserve">nly 10km moves </w:t>
-      </w:r>
-      <w:r>
-        <w:rPr>
-          <w:rFonts w:ascii="Lato" w:eastAsia="Lato" w:hAnsi="Lato" w:cs="Lato"/>
-          <w:sz w:val="24"/>
-          <w:szCs w:val="24"/>
-          <w:lang w:val="en-US"/>
-        </w:rPr>
-        <w:t xml:space="preserve">between two </w:t>
+        <w:t xml:space="preserve">Only including activities with </w:t>
       </w:r>
       <w:proofErr w:type="spellStart"/>
       <w:r>
@@ -1464,54 +1641,7 @@
           <w:szCs w:val="24"/>
           <w:lang w:val="en-US"/>
         </w:rPr>
-        <w:t xml:space="preserve"> were allowed. This was to avoid any faulty data where two consecutive </w:t>
-      </w:r>
-      <w:proofErr w:type="spellStart"/>
-      <w:r>
-        <w:rPr>
-          <w:rFonts w:ascii="Lato" w:eastAsia="Lato" w:hAnsi="Lato" w:cs="Lato"/>
-          <w:sz w:val="24"/>
-          <w:szCs w:val="24"/>
-          <w:lang w:val="en-US"/>
-        </w:rPr>
-        <w:t>trackpoints</w:t>
-      </w:r>
-      <w:proofErr w:type="spellEnd"/>
-      <w:r>
-        <w:rPr>
-          <w:rFonts w:ascii="Lato" w:eastAsia="Lato" w:hAnsi="Lato" w:cs="Lato"/>
-          <w:sz w:val="24"/>
-          <w:szCs w:val="24"/>
-          <w:lang w:val="en-US"/>
-        </w:rPr>
-        <w:t xml:space="preserve"> was too far from each other</w:t>
-      </w:r>
-      <w:r>
-        <w:rPr>
-          <w:rFonts w:ascii="Lato" w:eastAsia="Lato" w:hAnsi="Lato" w:cs="Lato"/>
-          <w:sz w:val="24"/>
-          <w:szCs w:val="24"/>
-          <w:lang w:val="en-US"/>
-        </w:rPr>
-        <w:t>.</w:t>
-      </w:r>
-      <w:r>
-        <w:rPr>
-          <w:rFonts w:ascii="Lato" w:eastAsia="Lato" w:hAnsi="Lato" w:cs="Lato"/>
-          <w:sz w:val="24"/>
-          <w:szCs w:val="24"/>
-          <w:lang w:val="en-US"/>
-        </w:rPr>
-        <w:t xml:space="preserve"> For this specific user, it did not matter, however, it could matter for other users. </w:t>
-      </w:r>
-      <w:r>
-        <w:rPr>
-          <w:rFonts w:ascii="Lato" w:eastAsia="Lato" w:hAnsi="Lato" w:cs="Lato"/>
-          <w:sz w:val="24"/>
-          <w:szCs w:val="24"/>
-          <w:lang w:val="en-US"/>
-        </w:rPr>
-        <w:t>Most of this task is done using pandas.</w:t>
+        <w:t>:</w:t>
       </w:r>
     </w:p>
     <w:p>
@@ -1532,10 +1662,10 @@
           <w:lang w:val="en-US"/>
         </w:rPr>
         <w:drawing>
-          <wp:inline distT="0" distB="0" distL="0" distR="0" wp14:anchorId="072C4E99" wp14:editId="4A3D2C82">
-            <wp:extent cx="4508500" cy="533400"/>
-            <wp:effectExtent l="0" t="0" r="0" b="0"/>
-            <wp:docPr id="1769931949" name="Picture 11"/>
+          <wp:inline distT="0" distB="0" distL="0" distR="0" wp14:anchorId="7C191AEF" wp14:editId="300F0F17">
+            <wp:extent cx="5733415" cy="685165"/>
+            <wp:effectExtent l="0" t="0" r="0" b="635"/>
+            <wp:docPr id="1820849246" name="Picture 21"/>
             <wp:cNvGraphicFramePr>
               <a:graphicFrameLocks xmlns:a="http://schemas.openxmlformats.org/drawingml/2006/main" noChangeAspect="1"/>
             </wp:cNvGraphicFramePr>
@@ -1543,11 +1673,11 @@
               <a:graphicData uri="http://schemas.openxmlformats.org/drawingml/2006/picture">
                 <pic:pic xmlns:pic="http://schemas.openxmlformats.org/drawingml/2006/picture">
                   <pic:nvPicPr>
-                    <pic:cNvPr id="1769931949" name="Picture 1769931949"/>
+                    <pic:cNvPr id="1820849246" name="Picture 1820849246"/>
                     <pic:cNvPicPr/>
                   </pic:nvPicPr>
                   <pic:blipFill>
-                    <a:blip r:embed="rId17">
+                    <a:blip r:embed="rId17" cstate="print">
                       <a:extLst>
                         <a:ext uri="{28A0092B-C50C-407E-A947-70E740481C1C}">
                           <a14:useLocalDpi xmlns:a14="http://schemas.microsoft.com/office/drawing/2010/main" val="0"/>
@@ -1561,7 +1691,7 @@
                   <pic:spPr>
                     <a:xfrm>
                       <a:off x="0" y="0"/>
-                      <a:ext cx="4508500" cy="533400"/>
+                      <a:ext cx="5733415" cy="685165"/>
                     </a:xfrm>
                     <a:prstGeom prst="rect">
                       <a:avLst/>
@@ -1600,81 +1730,198 @@
           <w:szCs w:val="24"/>
           <w:lang w:val="en-US"/>
         </w:rPr>
-        <w:t>Question 8:</w:t>
-      </w:r>
-    </w:p>
-    <w:p>
-      <w:pPr>
-        <w:rPr>
-          <w:rFonts w:ascii="Lato" w:eastAsia="Lato" w:hAnsi="Lato" w:cs="Lato"/>
-          <w:sz w:val="24"/>
-          <w:szCs w:val="24"/>
-          <w:lang w:val="en-US"/>
-        </w:rPr>
-      </w:pPr>
-      <w:r>
-        <w:rPr>
-          <w:rFonts w:ascii="Lato" w:eastAsia="Lato" w:hAnsi="Lato" w:cs="Lato"/>
-          <w:sz w:val="24"/>
-          <w:szCs w:val="24"/>
-          <w:lang w:val="en-US"/>
-        </w:rPr>
-        <w:t>For this question o</w:t>
-      </w:r>
-      <w:r>
-        <w:rPr>
-          <w:rFonts w:ascii="Lato" w:eastAsia="Lato" w:hAnsi="Lato" w:cs="Lato"/>
-          <w:sz w:val="24"/>
-          <w:szCs w:val="24"/>
-          <w:lang w:val="en-US"/>
-        </w:rPr>
-        <w:t>nly altitudes between -300 and 50,000 feet</w:t>
-      </w:r>
-      <w:r>
-        <w:rPr>
-          <w:rFonts w:ascii="Lato" w:eastAsia="Lato" w:hAnsi="Lato" w:cs="Lato"/>
-          <w:sz w:val="24"/>
-          <w:szCs w:val="24"/>
-          <w:lang w:val="en-US"/>
-        </w:rPr>
-        <w:t xml:space="preserve"> were allowed</w:t>
-      </w:r>
-      <w:r>
-        <w:rPr>
-          <w:rFonts w:ascii="Lato" w:eastAsia="Lato" w:hAnsi="Lato" w:cs="Lato"/>
-          <w:sz w:val="24"/>
-          <w:szCs w:val="24"/>
-          <w:lang w:val="en-US"/>
-        </w:rPr>
-        <w:t xml:space="preserve">. </w:t>
-      </w:r>
-      <w:r>
-        <w:rPr>
-          <w:rFonts w:ascii="Lato" w:eastAsia="Lato" w:hAnsi="Lato" w:cs="Lato"/>
-          <w:sz w:val="24"/>
-          <w:szCs w:val="24"/>
-          <w:lang w:val="en-US"/>
-        </w:rPr>
-        <w:t xml:space="preserve">All altitudes of </w:t>
-      </w:r>
-      <w:r>
-        <w:rPr>
-          <w:rFonts w:ascii="Lato" w:eastAsia="Lato" w:hAnsi="Lato" w:cs="Lato"/>
-          <w:sz w:val="24"/>
-          <w:szCs w:val="24"/>
-          <w:lang w:val="en-US"/>
-        </w:rPr>
-        <w:t>-777 altitudes</w:t>
-      </w:r>
-      <w:r>
-        <w:rPr>
-          <w:rFonts w:ascii="Lato" w:eastAsia="Lato" w:hAnsi="Lato" w:cs="Lato"/>
-          <w:sz w:val="24"/>
-          <w:szCs w:val="24"/>
-          <w:lang w:val="en-US"/>
-        </w:rPr>
-        <w:t xml:space="preserve"> were dropped</w:t>
-      </w:r>
+        <w:t>Question 6</w:t>
+      </w:r>
+      <w:r>
+        <w:rPr>
+          <w:rFonts w:ascii="Lato" w:eastAsia="Lato" w:hAnsi="Lato" w:cs="Lato"/>
+          <w:sz w:val="24"/>
+          <w:szCs w:val="24"/>
+          <w:lang w:val="en-US"/>
+        </w:rPr>
+        <w:t>a</w:t>
+      </w:r>
+      <w:r>
+        <w:rPr>
+          <w:rFonts w:ascii="Lato" w:eastAsia="Lato" w:hAnsi="Lato" w:cs="Lato"/>
+          <w:sz w:val="24"/>
+          <w:szCs w:val="24"/>
+          <w:lang w:val="en-US"/>
+        </w:rPr>
+        <w:t>:</w:t>
+      </w:r>
+    </w:p>
+    <w:p>
+      <w:pPr>
+        <w:rPr>
+          <w:rFonts w:ascii="Lato" w:eastAsia="Lato" w:hAnsi="Lato" w:cs="Lato"/>
+          <w:sz w:val="24"/>
+          <w:szCs w:val="24"/>
+          <w:lang w:val="en-US"/>
+        </w:rPr>
+      </w:pPr>
+      <w:r>
+        <w:rPr>
+          <w:rFonts w:ascii="Lato" w:eastAsia="Lato" w:hAnsi="Lato" w:cs="Lato"/>
+          <w:sz w:val="24"/>
+          <w:szCs w:val="24"/>
+          <w:lang w:val="en-US"/>
+        </w:rPr>
+        <w:lastRenderedPageBreak/>
+        <w:t xml:space="preserve">In both question 6a and 6b we see that there is data registered for the year 2000. </w:t>
+      </w:r>
+      <w:r>
+        <w:rPr>
+          <w:rFonts w:ascii="Lato" w:eastAsia="Lato" w:hAnsi="Lato" w:cs="Lato"/>
+          <w:sz w:val="24"/>
+          <w:szCs w:val="24"/>
+          <w:lang w:val="en-US"/>
+        </w:rPr>
+        <w:t xml:space="preserve">In the description of the dataset, it said that all activities were between 2007-2011, </w:t>
+      </w:r>
+      <w:r>
+        <w:rPr>
+          <w:rFonts w:ascii="Lato" w:eastAsia="Lato" w:hAnsi="Lato" w:cs="Lato"/>
+          <w:sz w:val="24"/>
+          <w:szCs w:val="24"/>
+          <w:lang w:val="en-US"/>
+        </w:rPr>
+        <w:t xml:space="preserve">but we have </w:t>
+      </w:r>
+      <w:r>
+        <w:rPr>
+          <w:rFonts w:ascii="Lato" w:eastAsia="Lato" w:hAnsi="Lato" w:cs="Lato"/>
+          <w:sz w:val="24"/>
+          <w:szCs w:val="24"/>
+          <w:lang w:val="en-US"/>
+        </w:rPr>
+        <w:t xml:space="preserve">an activity from 2000 and 616 activities from 2012 </w:t>
+      </w:r>
+      <w:r>
+        <w:rPr>
+          <w:rFonts w:ascii="Lato" w:eastAsia="Lato" w:hAnsi="Lato" w:cs="Lato"/>
+          <w:sz w:val="24"/>
+          <w:szCs w:val="24"/>
+          <w:lang w:val="en-US"/>
+        </w:rPr>
+        <w:t xml:space="preserve">which </w:t>
+      </w:r>
+      <w:r>
+        <w:rPr>
+          <w:rFonts w:ascii="Lato" w:eastAsia="Lato" w:hAnsi="Lato" w:cs="Lato"/>
+          <w:sz w:val="24"/>
+          <w:szCs w:val="24"/>
+          <w:lang w:val="en-US"/>
+        </w:rPr>
+        <w:t xml:space="preserve">does not make sense. However, after taking a closer look at some of these activities, it did not seem like there </w:t>
+      </w:r>
+      <w:r>
+        <w:rPr>
+          <w:rFonts w:ascii="Lato" w:eastAsia="Lato" w:hAnsi="Lato" w:cs="Lato"/>
+          <w:sz w:val="24"/>
+          <w:szCs w:val="24"/>
+          <w:lang w:val="en-US"/>
+        </w:rPr>
+        <w:t>was</w:t>
+      </w:r>
+      <w:r>
+        <w:rPr>
+          <w:rFonts w:ascii="Lato" w:eastAsia="Lato" w:hAnsi="Lato" w:cs="Lato"/>
+          <w:sz w:val="24"/>
+          <w:szCs w:val="24"/>
+          <w:lang w:val="en-US"/>
+        </w:rPr>
+        <w:t xml:space="preserve"> anything wrong with them and we decided to keep them.</w:t>
+      </w:r>
+      <w:r>
+        <w:rPr>
+          <w:rFonts w:ascii="Lato" w:eastAsia="Lato" w:hAnsi="Lato" w:cs="Lato"/>
+          <w:sz w:val="24"/>
+          <w:szCs w:val="24"/>
+          <w:lang w:val="en-US"/>
+        </w:rPr>
+        <w:t xml:space="preserve"> For instance, all the </w:t>
+      </w:r>
+      <w:proofErr w:type="spellStart"/>
+      <w:r>
+        <w:rPr>
+          <w:rFonts w:ascii="Lato" w:eastAsia="Lato" w:hAnsi="Lato" w:cs="Lato"/>
+          <w:sz w:val="24"/>
+          <w:szCs w:val="24"/>
+          <w:lang w:val="en-US"/>
+        </w:rPr>
+        <w:t>trackpoints</w:t>
+      </w:r>
+      <w:proofErr w:type="spellEnd"/>
+      <w:r>
+        <w:rPr>
+          <w:rFonts w:ascii="Lato" w:eastAsia="Lato" w:hAnsi="Lato" w:cs="Lato"/>
+          <w:sz w:val="24"/>
+          <w:szCs w:val="24"/>
+          <w:lang w:val="en-US"/>
+        </w:rPr>
+        <w:t xml:space="preserve"> to the activity from 2000 is shown below. It is only 3 </w:t>
+      </w:r>
+      <w:proofErr w:type="spellStart"/>
+      <w:r>
+        <w:rPr>
+          <w:rFonts w:ascii="Lato" w:eastAsia="Lato" w:hAnsi="Lato" w:cs="Lato"/>
+          <w:sz w:val="24"/>
+          <w:szCs w:val="24"/>
+          <w:lang w:val="en-US"/>
+        </w:rPr>
+        <w:t>trackpoints</w:t>
+      </w:r>
+      <w:proofErr w:type="spellEnd"/>
+      <w:r>
+        <w:rPr>
+          <w:rFonts w:ascii="Lato" w:eastAsia="Lato" w:hAnsi="Lato" w:cs="Lato"/>
+          <w:sz w:val="24"/>
+          <w:szCs w:val="24"/>
+          <w:lang w:val="en-US"/>
+        </w:rPr>
+        <w:t>, but they all seem valid.</w:t>
+      </w:r>
+      <w:r>
+        <w:rPr>
+          <w:rFonts w:ascii="Lato" w:eastAsia="Lato" w:hAnsi="Lato" w:cs="Lato"/>
+          <w:sz w:val="24"/>
+          <w:szCs w:val="24"/>
+          <w:lang w:val="en-US"/>
+        </w:rPr>
+        <w:t xml:space="preserve"> Also, the numbers are quite high here and would be almost </w:t>
+      </w:r>
+      <w:proofErr w:type="spellStart"/>
+      <w:r>
+        <w:rPr>
+          <w:rFonts w:ascii="Lato" w:eastAsia="Lato" w:hAnsi="Lato" w:cs="Lato"/>
+          <w:sz w:val="24"/>
+          <w:szCs w:val="24"/>
+          <w:lang w:val="en-US"/>
+        </w:rPr>
+        <w:t>halfed</w:t>
+      </w:r>
+      <w:proofErr w:type="spellEnd"/>
+      <w:r>
+        <w:rPr>
+          <w:rFonts w:ascii="Lato" w:eastAsia="Lato" w:hAnsi="Lato" w:cs="Lato"/>
+          <w:sz w:val="24"/>
+          <w:szCs w:val="24"/>
+          <w:lang w:val="en-US"/>
+        </w:rPr>
+        <w:t xml:space="preserve"> if we did not include activities that has no </w:t>
+      </w:r>
+      <w:proofErr w:type="spellStart"/>
+      <w:r>
+        <w:rPr>
+          <w:rFonts w:ascii="Lato" w:eastAsia="Lato" w:hAnsi="Lato" w:cs="Lato"/>
+          <w:sz w:val="24"/>
+          <w:szCs w:val="24"/>
+          <w:lang w:val="en-US"/>
+        </w:rPr>
+        <w:t>trackpoints</w:t>
+      </w:r>
+      <w:proofErr w:type="spellEnd"/>
       <w:r>
         <w:rPr>
           <w:rFonts w:ascii="Lato" w:eastAsia="Lato" w:hAnsi="Lato" w:cs="Lato"/>
@@ -1691,27 +1938,36 @@
           <w:szCs w:val="24"/>
           <w:lang w:val="en-US"/>
         </w:rPr>
-        <w:t xml:space="preserve"> Also, if the altitude changed with more than 300 feet it was discarded. For this question, the only terms in the sum are the terms where there was a positive difference in altitude between two </w:t>
-      </w:r>
-      <w:proofErr w:type="spellStart"/>
-      <w:r>
-        <w:rPr>
-          <w:rFonts w:ascii="Lato" w:eastAsia="Lato" w:hAnsi="Lato" w:cs="Lato"/>
-          <w:sz w:val="24"/>
-          <w:szCs w:val="24"/>
-          <w:lang w:val="en-US"/>
-        </w:rPr>
-        <w:t>trackpoints</w:t>
-      </w:r>
-      <w:proofErr w:type="spellEnd"/>
-      <w:r>
-        <w:rPr>
-          <w:rFonts w:ascii="Lato" w:eastAsia="Lato" w:hAnsi="Lato" w:cs="Lato"/>
-          <w:sz w:val="24"/>
-          <w:szCs w:val="24"/>
-          <w:lang w:val="en-US"/>
-        </w:rPr>
-        <w:t>, i.e., where the user ascends. Most of this task is done using pandas.</w:t>
+        <w:t xml:space="preserve"> </w:t>
+      </w:r>
+    </w:p>
+    <w:p>
+      <w:pPr>
+        <w:rPr>
+          <w:rFonts w:ascii="Lato" w:eastAsia="Lato" w:hAnsi="Lato" w:cs="Lato"/>
+          <w:sz w:val="24"/>
+          <w:szCs w:val="24"/>
+          <w:lang w:val="en-US"/>
+        </w:rPr>
+      </w:pPr>
+    </w:p>
+    <w:p>
+      <w:pPr>
+        <w:rPr>
+          <w:rFonts w:ascii="Lato" w:eastAsia="Lato" w:hAnsi="Lato" w:cs="Lato"/>
+          <w:sz w:val="24"/>
+          <w:szCs w:val="24"/>
+          <w:lang w:val="en-US"/>
+        </w:rPr>
+      </w:pPr>
+      <w:r>
+        <w:rPr>
+          <w:rFonts w:ascii="Lato" w:eastAsia="Lato" w:hAnsi="Lato" w:cs="Lato"/>
+          <w:sz w:val="24"/>
+          <w:szCs w:val="24"/>
+          <w:lang w:val="en-US"/>
+        </w:rPr>
+        <w:t>Total activities:</w:t>
       </w:r>
     </w:p>
     <w:p>
@@ -1731,12 +1987,11 @@
           <w:szCs w:val="24"/>
           <w:lang w:val="en-US"/>
         </w:rPr>
-        <w:lastRenderedPageBreak/>
         <w:drawing>
-          <wp:inline distT="0" distB="0" distL="0" distR="0" wp14:anchorId="07AC7994" wp14:editId="39FCF5DD">
-            <wp:extent cx="3708400" cy="4241800"/>
+          <wp:inline distT="0" distB="0" distL="0" distR="0" wp14:anchorId="2E8DB963" wp14:editId="40E7AA1F">
+            <wp:extent cx="2717800" cy="2133600"/>
             <wp:effectExtent l="0" t="0" r="0" b="0"/>
-            <wp:docPr id="169973457" name="Picture 12" descr="A screenshot of a computer&#10;&#10;Description automatically generated"/>
+            <wp:docPr id="1248055329" name="Picture 11" descr="A black screen with white text&#10;&#10;Description automatically generated"/>
             <wp:cNvGraphicFramePr>
               <a:graphicFrameLocks xmlns:a="http://schemas.openxmlformats.org/drawingml/2006/main" noChangeAspect="1"/>
             </wp:cNvGraphicFramePr>
@@ -1744,7 +1999,7 @@
               <a:graphicData uri="http://schemas.openxmlformats.org/drawingml/2006/picture">
                 <pic:pic xmlns:pic="http://schemas.openxmlformats.org/drawingml/2006/picture">
                   <pic:nvPicPr>
-                    <pic:cNvPr id="169973457" name="Picture 12" descr="A screenshot of a computer&#10;&#10;Description automatically generated"/>
+                    <pic:cNvPr id="1248055329" name="Picture 11" descr="A black screen with white text&#10;&#10;Description automatically generated"/>
                     <pic:cNvPicPr/>
                   </pic:nvPicPr>
                   <pic:blipFill>
@@ -1762,7 +2017,7 @@
                   <pic:spPr>
                     <a:xfrm>
                       <a:off x="0" y="0"/>
-                      <a:ext cx="3708400" cy="4241800"/>
+                      <a:ext cx="2717800" cy="2133600"/>
                     </a:xfrm>
                     <a:prstGeom prst="rect">
                       <a:avLst/>
@@ -1784,43 +2039,34 @@
           <w:lang w:val="en-US"/>
         </w:rPr>
       </w:pPr>
-    </w:p>
-    <w:p>
-      <w:pPr>
-        <w:rPr>
-          <w:rFonts w:ascii="Lato" w:eastAsia="Lato" w:hAnsi="Lato" w:cs="Lato"/>
-          <w:sz w:val="24"/>
-          <w:szCs w:val="24"/>
-          <w:lang w:val="en-US"/>
-        </w:rPr>
-      </w:pPr>
-      <w:r>
-        <w:rPr>
-          <w:rFonts w:ascii="Lato" w:eastAsia="Lato" w:hAnsi="Lato" w:cs="Lato"/>
-          <w:sz w:val="24"/>
-          <w:szCs w:val="24"/>
-          <w:lang w:val="en-US"/>
-        </w:rPr>
-        <w:t>Question 9:</w:t>
-      </w:r>
-    </w:p>
-    <w:p>
-      <w:pPr>
-        <w:rPr>
-          <w:rFonts w:ascii="Lato" w:eastAsia="Lato" w:hAnsi="Lato" w:cs="Lato"/>
-          <w:sz w:val="24"/>
-          <w:szCs w:val="24"/>
-          <w:lang w:val="en-US"/>
-        </w:rPr>
-      </w:pPr>
-      <w:r>
-        <w:rPr>
-          <w:rFonts w:ascii="Lato" w:eastAsia="Lato" w:hAnsi="Lato" w:cs="Lato"/>
-          <w:sz w:val="24"/>
-          <w:szCs w:val="24"/>
-          <w:lang w:val="en-US"/>
-        </w:rPr>
-        <w:t>We found that most users have invalid activities. This task was also done using some pandas.</w:t>
+      <w:r>
+        <w:rPr>
+          <w:rFonts w:ascii="Lato" w:eastAsia="Lato" w:hAnsi="Lato" w:cs="Lato"/>
+          <w:sz w:val="24"/>
+          <w:szCs w:val="24"/>
+          <w:lang w:val="en-US"/>
+        </w:rPr>
+        <w:t xml:space="preserve">Only including activities which have </w:t>
+      </w:r>
+      <w:proofErr w:type="spellStart"/>
+      <w:r>
+        <w:rPr>
+          <w:rFonts w:ascii="Lato" w:eastAsia="Lato" w:hAnsi="Lato" w:cs="Lato"/>
+          <w:sz w:val="24"/>
+          <w:szCs w:val="24"/>
+          <w:lang w:val="en-US"/>
+        </w:rPr>
+        <w:t>trackpoints</w:t>
+      </w:r>
+      <w:proofErr w:type="spellEnd"/>
+      <w:r>
+        <w:rPr>
+          <w:rFonts w:ascii="Lato" w:eastAsia="Lato" w:hAnsi="Lato" w:cs="Lato"/>
+          <w:sz w:val="24"/>
+          <w:szCs w:val="24"/>
+          <w:lang w:val="en-US"/>
+        </w:rPr>
+        <w:t>:</w:t>
       </w:r>
     </w:p>
     <w:p>
@@ -1841,10 +2087,10 @@
           <w:lang w:val="en-US"/>
         </w:rPr>
         <w:drawing>
-          <wp:inline distT="0" distB="0" distL="0" distR="0" wp14:anchorId="5BA6E973" wp14:editId="045C40AC">
-            <wp:extent cx="5733415" cy="2114550"/>
-            <wp:effectExtent l="0" t="0" r="0" b="6350"/>
-            <wp:docPr id="602032916" name="Picture 16" descr="A screenshot of a computer&#10;&#10;Description automatically generated"/>
+          <wp:inline distT="0" distB="0" distL="0" distR="0" wp14:anchorId="58F005A3" wp14:editId="391E8139">
+            <wp:extent cx="2971800" cy="2146300"/>
+            <wp:effectExtent l="0" t="0" r="0" b="0"/>
+            <wp:docPr id="1514577527" name="Picture 17" descr="A black screen with white text&#10;&#10;Description automatically generated"/>
             <wp:cNvGraphicFramePr>
               <a:graphicFrameLocks xmlns:a="http://schemas.openxmlformats.org/drawingml/2006/main" noChangeAspect="1"/>
             </wp:cNvGraphicFramePr>
@@ -1852,7 +2098,7 @@
               <a:graphicData uri="http://schemas.openxmlformats.org/drawingml/2006/picture">
                 <pic:pic xmlns:pic="http://schemas.openxmlformats.org/drawingml/2006/picture">
                   <pic:nvPicPr>
-                    <pic:cNvPr id="602032916" name="Picture 16" descr="A screenshot of a computer&#10;&#10;Description automatically generated"/>
+                    <pic:cNvPr id="1514577527" name="Picture 17" descr="A black screen with white text&#10;&#10;Description automatically generated"/>
                     <pic:cNvPicPr/>
                   </pic:nvPicPr>
                   <pic:blipFill>
@@ -1870,7 +2116,7 @@
                   <pic:spPr>
                     <a:xfrm>
                       <a:off x="0" y="0"/>
-                      <a:ext cx="5733415" cy="2114550"/>
+                      <a:ext cx="2971800" cy="2146300"/>
                     </a:xfrm>
                     <a:prstGeom prst="rect">
                       <a:avLst/>
@@ -1909,6 +2155,883 @@
           <w:szCs w:val="24"/>
           <w:lang w:val="en-US"/>
         </w:rPr>
+        <w:t>Activity from the year 2000:</w:t>
+      </w:r>
+    </w:p>
+    <w:p>
+      <w:pPr>
+        <w:rPr>
+          <w:rFonts w:ascii="Lato" w:eastAsia="Lato" w:hAnsi="Lato" w:cs="Lato"/>
+          <w:sz w:val="24"/>
+          <w:szCs w:val="24"/>
+          <w:lang w:val="en-US"/>
+        </w:rPr>
+      </w:pPr>
+      <w:r>
+        <w:rPr>
+          <w:rFonts w:ascii="Lato" w:eastAsia="Lato" w:hAnsi="Lato" w:cs="Lato"/>
+          <w:noProof/>
+          <w:sz w:val="24"/>
+          <w:szCs w:val="24"/>
+          <w:lang w:val="en-US"/>
+        </w:rPr>
+        <w:drawing>
+          <wp:inline distT="0" distB="0" distL="0" distR="0" wp14:anchorId="273D1588" wp14:editId="5E40D21F">
+            <wp:extent cx="5733415" cy="1018540"/>
+            <wp:effectExtent l="0" t="0" r="0" b="0"/>
+            <wp:docPr id="669099344" name="Picture 1" descr="A screenshot of a black background with numbers&#10;&#10;Description automatically generated"/>
+            <wp:cNvGraphicFramePr>
+              <a:graphicFrameLocks xmlns:a="http://schemas.openxmlformats.org/drawingml/2006/main" noChangeAspect="1"/>
+            </wp:cNvGraphicFramePr>
+            <a:graphic xmlns:a="http://schemas.openxmlformats.org/drawingml/2006/main">
+              <a:graphicData uri="http://schemas.openxmlformats.org/drawingml/2006/picture">
+                <pic:pic xmlns:pic="http://schemas.openxmlformats.org/drawingml/2006/picture">
+                  <pic:nvPicPr>
+                    <pic:cNvPr id="669099344" name="Picture 1" descr="A screenshot of a black background with numbers&#10;&#10;Description automatically generated"/>
+                    <pic:cNvPicPr/>
+                  </pic:nvPicPr>
+                  <pic:blipFill>
+                    <a:blip r:embed="rId20">
+                      <a:extLst>
+                        <a:ext uri="{28A0092B-C50C-407E-A947-70E740481C1C}">
+                          <a14:useLocalDpi xmlns:a14="http://schemas.microsoft.com/office/drawing/2010/main" val="0"/>
+                        </a:ext>
+                      </a:extLst>
+                    </a:blip>
+                    <a:stretch>
+                      <a:fillRect/>
+                    </a:stretch>
+                  </pic:blipFill>
+                  <pic:spPr>
+                    <a:xfrm>
+                      <a:off x="0" y="0"/>
+                      <a:ext cx="5733415" cy="1018540"/>
+                    </a:xfrm>
+                    <a:prstGeom prst="rect">
+                      <a:avLst/>
+                    </a:prstGeom>
+                  </pic:spPr>
+                </pic:pic>
+              </a:graphicData>
+            </a:graphic>
+          </wp:inline>
+        </w:drawing>
+      </w:r>
+    </w:p>
+    <w:p>
+      <w:pPr>
+        <w:rPr>
+          <w:rFonts w:ascii="Lato" w:eastAsia="Lato" w:hAnsi="Lato" w:cs="Lato"/>
+          <w:sz w:val="24"/>
+          <w:szCs w:val="24"/>
+          <w:lang w:val="en-US"/>
+        </w:rPr>
+      </w:pPr>
+    </w:p>
+    <w:p>
+      <w:pPr>
+        <w:rPr>
+          <w:rFonts w:ascii="Lato" w:eastAsia="Lato" w:hAnsi="Lato" w:cs="Lato"/>
+          <w:sz w:val="24"/>
+          <w:szCs w:val="24"/>
+          <w:lang w:val="en-US"/>
+        </w:rPr>
+      </w:pPr>
+      <w:r>
+        <w:rPr>
+          <w:rFonts w:ascii="Lato" w:eastAsia="Lato" w:hAnsi="Lato" w:cs="Lato"/>
+          <w:sz w:val="24"/>
+          <w:szCs w:val="24"/>
+          <w:lang w:val="en-US"/>
+        </w:rPr>
+        <w:t>Question 6b:</w:t>
+      </w:r>
+    </w:p>
+    <w:p>
+      <w:pPr>
+        <w:rPr>
+          <w:rFonts w:ascii="Lato" w:eastAsia="Lato" w:hAnsi="Lato" w:cs="Lato"/>
+          <w:sz w:val="24"/>
+          <w:szCs w:val="24"/>
+          <w:lang w:val="en-US"/>
+        </w:rPr>
+      </w:pPr>
+      <w:r>
+        <w:rPr>
+          <w:rFonts w:ascii="Lato" w:eastAsia="Lato" w:hAnsi="Lato" w:cs="Lato"/>
+          <w:sz w:val="24"/>
+          <w:szCs w:val="24"/>
+          <w:lang w:val="en-US"/>
+        </w:rPr>
+        <w:lastRenderedPageBreak/>
+        <w:t xml:space="preserve">Depending on whether we include only the activities with </w:t>
+      </w:r>
+      <w:proofErr w:type="spellStart"/>
+      <w:r>
+        <w:rPr>
+          <w:rFonts w:ascii="Lato" w:eastAsia="Lato" w:hAnsi="Lato" w:cs="Lato"/>
+          <w:sz w:val="24"/>
+          <w:szCs w:val="24"/>
+          <w:lang w:val="en-US"/>
+        </w:rPr>
+        <w:t>trackpoints</w:t>
+      </w:r>
+      <w:proofErr w:type="spellEnd"/>
+      <w:r>
+        <w:rPr>
+          <w:rFonts w:ascii="Lato" w:eastAsia="Lato" w:hAnsi="Lato" w:cs="Lato"/>
+          <w:sz w:val="24"/>
+          <w:szCs w:val="24"/>
+          <w:lang w:val="en-US"/>
+        </w:rPr>
+        <w:t xml:space="preserve"> or all the activities the year with most time spent changes from 2008 to 2009.</w:t>
+      </w:r>
+    </w:p>
+    <w:p>
+      <w:pPr>
+        <w:rPr>
+          <w:rFonts w:ascii="Lato" w:eastAsia="Lato" w:hAnsi="Lato" w:cs="Lato"/>
+          <w:sz w:val="24"/>
+          <w:szCs w:val="24"/>
+          <w:lang w:val="en-US"/>
+        </w:rPr>
+      </w:pPr>
+    </w:p>
+    <w:p>
+      <w:pPr>
+        <w:rPr>
+          <w:rFonts w:ascii="Lato" w:eastAsia="Lato" w:hAnsi="Lato" w:cs="Lato"/>
+          <w:sz w:val="24"/>
+          <w:szCs w:val="24"/>
+          <w:lang w:val="en-US"/>
+        </w:rPr>
+      </w:pPr>
+      <w:r>
+        <w:rPr>
+          <w:rFonts w:ascii="Lato" w:eastAsia="Lato" w:hAnsi="Lato" w:cs="Lato"/>
+          <w:sz w:val="24"/>
+          <w:szCs w:val="24"/>
+          <w:lang w:val="en-US"/>
+        </w:rPr>
+        <w:t>Time spent on all activities:</w:t>
+      </w:r>
+    </w:p>
+    <w:p>
+      <w:pPr>
+        <w:rPr>
+          <w:rFonts w:ascii="Lato" w:eastAsia="Lato" w:hAnsi="Lato" w:cs="Lato"/>
+          <w:sz w:val="24"/>
+          <w:szCs w:val="24"/>
+          <w:lang w:val="en-US"/>
+        </w:rPr>
+      </w:pPr>
+      <w:r>
+        <w:rPr>
+          <w:rFonts w:ascii="Lato" w:eastAsia="Lato" w:hAnsi="Lato" w:cs="Lato"/>
+          <w:noProof/>
+          <w:sz w:val="24"/>
+          <w:szCs w:val="24"/>
+          <w:lang w:val="en-US"/>
+        </w:rPr>
+        <w:drawing>
+          <wp:inline distT="0" distB="0" distL="0" distR="0" wp14:anchorId="56EA780B" wp14:editId="38783D1A">
+            <wp:extent cx="3149600" cy="2032000"/>
+            <wp:effectExtent l="0" t="0" r="0" b="0"/>
+            <wp:docPr id="1581249950" name="Picture 12" descr="A screenshot of a computer&#10;&#10;Description automatically generated"/>
+            <wp:cNvGraphicFramePr>
+              <a:graphicFrameLocks xmlns:a="http://schemas.openxmlformats.org/drawingml/2006/main" noChangeAspect="1"/>
+            </wp:cNvGraphicFramePr>
+            <a:graphic xmlns:a="http://schemas.openxmlformats.org/drawingml/2006/main">
+              <a:graphicData uri="http://schemas.openxmlformats.org/drawingml/2006/picture">
+                <pic:pic xmlns:pic="http://schemas.openxmlformats.org/drawingml/2006/picture">
+                  <pic:nvPicPr>
+                    <pic:cNvPr id="1581249950" name="Picture 12" descr="A screenshot of a computer&#10;&#10;Description automatically generated"/>
+                    <pic:cNvPicPr/>
+                  </pic:nvPicPr>
+                  <pic:blipFill>
+                    <a:blip r:embed="rId21">
+                      <a:extLst>
+                        <a:ext uri="{28A0092B-C50C-407E-A947-70E740481C1C}">
+                          <a14:useLocalDpi xmlns:a14="http://schemas.microsoft.com/office/drawing/2010/main" val="0"/>
+                        </a:ext>
+                      </a:extLst>
+                    </a:blip>
+                    <a:stretch>
+                      <a:fillRect/>
+                    </a:stretch>
+                  </pic:blipFill>
+                  <pic:spPr>
+                    <a:xfrm>
+                      <a:off x="0" y="0"/>
+                      <a:ext cx="3149600" cy="2032000"/>
+                    </a:xfrm>
+                    <a:prstGeom prst="rect">
+                      <a:avLst/>
+                    </a:prstGeom>
+                  </pic:spPr>
+                </pic:pic>
+              </a:graphicData>
+            </a:graphic>
+          </wp:inline>
+        </w:drawing>
+      </w:r>
+    </w:p>
+    <w:p>
+      <w:pPr>
+        <w:rPr>
+          <w:rFonts w:ascii="Lato" w:eastAsia="Lato" w:hAnsi="Lato" w:cs="Lato"/>
+          <w:sz w:val="24"/>
+          <w:szCs w:val="24"/>
+          <w:lang w:val="en-US"/>
+        </w:rPr>
+      </w:pPr>
+    </w:p>
+    <w:p>
+      <w:pPr>
+        <w:rPr>
+          <w:rFonts w:ascii="Lato" w:eastAsia="Lato" w:hAnsi="Lato" w:cs="Lato"/>
+          <w:sz w:val="24"/>
+          <w:szCs w:val="24"/>
+          <w:lang w:val="en-US"/>
+        </w:rPr>
+      </w:pPr>
+      <w:r>
+        <w:rPr>
+          <w:rFonts w:ascii="Lato" w:eastAsia="Lato" w:hAnsi="Lato" w:cs="Lato"/>
+          <w:sz w:val="24"/>
+          <w:szCs w:val="24"/>
+          <w:lang w:val="en-US"/>
+        </w:rPr>
+        <w:t xml:space="preserve">Time spent on activities which have </w:t>
+      </w:r>
+      <w:proofErr w:type="spellStart"/>
+      <w:r>
+        <w:rPr>
+          <w:rFonts w:ascii="Lato" w:eastAsia="Lato" w:hAnsi="Lato" w:cs="Lato"/>
+          <w:sz w:val="24"/>
+          <w:szCs w:val="24"/>
+          <w:lang w:val="en-US"/>
+        </w:rPr>
+        <w:t>trackpoints</w:t>
+      </w:r>
+      <w:proofErr w:type="spellEnd"/>
+      <w:r>
+        <w:rPr>
+          <w:rFonts w:ascii="Lato" w:eastAsia="Lato" w:hAnsi="Lato" w:cs="Lato"/>
+          <w:sz w:val="24"/>
+          <w:szCs w:val="24"/>
+          <w:lang w:val="en-US"/>
+        </w:rPr>
+        <w:t>:</w:t>
+      </w:r>
+    </w:p>
+    <w:p>
+      <w:pPr>
+        <w:rPr>
+          <w:rFonts w:ascii="Lato" w:eastAsia="Lato" w:hAnsi="Lato" w:cs="Lato"/>
+          <w:sz w:val="24"/>
+          <w:szCs w:val="24"/>
+          <w:lang w:val="en-US"/>
+        </w:rPr>
+      </w:pPr>
+      <w:r>
+        <w:rPr>
+          <w:rFonts w:ascii="Lato" w:eastAsia="Lato" w:hAnsi="Lato" w:cs="Lato"/>
+          <w:noProof/>
+          <w:sz w:val="24"/>
+          <w:szCs w:val="24"/>
+          <w:lang w:val="en-US"/>
+        </w:rPr>
+        <w:drawing>
+          <wp:inline distT="0" distB="0" distL="0" distR="0" wp14:anchorId="17B0B937" wp14:editId="636EF71B">
+            <wp:extent cx="3289300" cy="2108200"/>
+            <wp:effectExtent l="0" t="0" r="0" b="0"/>
+            <wp:docPr id="726767647" name="Picture 18" descr="A screenshot of a computer&#10;&#10;Description automatically generated"/>
+            <wp:cNvGraphicFramePr>
+              <a:graphicFrameLocks xmlns:a="http://schemas.openxmlformats.org/drawingml/2006/main" noChangeAspect="1"/>
+            </wp:cNvGraphicFramePr>
+            <a:graphic xmlns:a="http://schemas.openxmlformats.org/drawingml/2006/main">
+              <a:graphicData uri="http://schemas.openxmlformats.org/drawingml/2006/picture">
+                <pic:pic xmlns:pic="http://schemas.openxmlformats.org/drawingml/2006/picture">
+                  <pic:nvPicPr>
+                    <pic:cNvPr id="726767647" name="Picture 18" descr="A screenshot of a computer&#10;&#10;Description automatically generated"/>
+                    <pic:cNvPicPr/>
+                  </pic:nvPicPr>
+                  <pic:blipFill>
+                    <a:blip r:embed="rId22">
+                      <a:extLst>
+                        <a:ext uri="{28A0092B-C50C-407E-A947-70E740481C1C}">
+                          <a14:useLocalDpi xmlns:a14="http://schemas.microsoft.com/office/drawing/2010/main" val="0"/>
+                        </a:ext>
+                      </a:extLst>
+                    </a:blip>
+                    <a:stretch>
+                      <a:fillRect/>
+                    </a:stretch>
+                  </pic:blipFill>
+                  <pic:spPr>
+                    <a:xfrm>
+                      <a:off x="0" y="0"/>
+                      <a:ext cx="3289300" cy="2108200"/>
+                    </a:xfrm>
+                    <a:prstGeom prst="rect">
+                      <a:avLst/>
+                    </a:prstGeom>
+                  </pic:spPr>
+                </pic:pic>
+              </a:graphicData>
+            </a:graphic>
+          </wp:inline>
+        </w:drawing>
+      </w:r>
+    </w:p>
+    <w:p>
+      <w:pPr>
+        <w:rPr>
+          <w:rFonts w:ascii="Lato" w:eastAsia="Lato" w:hAnsi="Lato" w:cs="Lato"/>
+          <w:sz w:val="24"/>
+          <w:szCs w:val="24"/>
+          <w:lang w:val="en-US"/>
+        </w:rPr>
+      </w:pPr>
+    </w:p>
+    <w:p>
+      <w:pPr>
+        <w:rPr>
+          <w:rFonts w:ascii="Lato" w:eastAsia="Lato" w:hAnsi="Lato" w:cs="Lato"/>
+          <w:sz w:val="24"/>
+          <w:szCs w:val="24"/>
+          <w:lang w:val="en-US"/>
+        </w:rPr>
+      </w:pPr>
+      <w:r>
+        <w:rPr>
+          <w:rFonts w:ascii="Lato" w:eastAsia="Lato" w:hAnsi="Lato" w:cs="Lato"/>
+          <w:sz w:val="24"/>
+          <w:szCs w:val="24"/>
+          <w:lang w:val="en-US"/>
+        </w:rPr>
+        <w:t>Question 7:</w:t>
+      </w:r>
+    </w:p>
+    <w:p>
+      <w:pPr>
+        <w:rPr>
+          <w:rFonts w:ascii="Lato" w:eastAsia="Lato" w:hAnsi="Lato" w:cs="Lato"/>
+          <w:sz w:val="24"/>
+          <w:szCs w:val="24"/>
+          <w:lang w:val="en-US"/>
+        </w:rPr>
+      </w:pPr>
+      <w:r>
+        <w:rPr>
+          <w:rFonts w:ascii="Lato" w:eastAsia="Lato" w:hAnsi="Lato" w:cs="Lato"/>
+          <w:sz w:val="24"/>
+          <w:szCs w:val="24"/>
+          <w:lang w:val="en-US"/>
+        </w:rPr>
+        <w:t>For this question o</w:t>
+      </w:r>
+      <w:r>
+        <w:rPr>
+          <w:rFonts w:ascii="Lato" w:eastAsia="Lato" w:hAnsi="Lato" w:cs="Lato"/>
+          <w:sz w:val="24"/>
+          <w:szCs w:val="24"/>
+          <w:lang w:val="en-US"/>
+        </w:rPr>
+        <w:t xml:space="preserve">nly 10km moves </w:t>
+      </w:r>
+      <w:r>
+        <w:rPr>
+          <w:rFonts w:ascii="Lato" w:eastAsia="Lato" w:hAnsi="Lato" w:cs="Lato"/>
+          <w:sz w:val="24"/>
+          <w:szCs w:val="24"/>
+          <w:lang w:val="en-US"/>
+        </w:rPr>
+        <w:t xml:space="preserve">between two </w:t>
+      </w:r>
+      <w:proofErr w:type="spellStart"/>
+      <w:r>
+        <w:rPr>
+          <w:rFonts w:ascii="Lato" w:eastAsia="Lato" w:hAnsi="Lato" w:cs="Lato"/>
+          <w:sz w:val="24"/>
+          <w:szCs w:val="24"/>
+          <w:lang w:val="en-US"/>
+        </w:rPr>
+        <w:t>trackpoints</w:t>
+      </w:r>
+      <w:proofErr w:type="spellEnd"/>
+      <w:r>
+        <w:rPr>
+          <w:rFonts w:ascii="Lato" w:eastAsia="Lato" w:hAnsi="Lato" w:cs="Lato"/>
+          <w:sz w:val="24"/>
+          <w:szCs w:val="24"/>
+          <w:lang w:val="en-US"/>
+        </w:rPr>
+        <w:t xml:space="preserve"> were allowed. This was to avoid any faulty data where two consecutive </w:t>
+      </w:r>
+      <w:proofErr w:type="spellStart"/>
+      <w:r>
+        <w:rPr>
+          <w:rFonts w:ascii="Lato" w:eastAsia="Lato" w:hAnsi="Lato" w:cs="Lato"/>
+          <w:sz w:val="24"/>
+          <w:szCs w:val="24"/>
+          <w:lang w:val="en-US"/>
+        </w:rPr>
+        <w:t>trackpoints</w:t>
+      </w:r>
+      <w:proofErr w:type="spellEnd"/>
+      <w:r>
+        <w:rPr>
+          <w:rFonts w:ascii="Lato" w:eastAsia="Lato" w:hAnsi="Lato" w:cs="Lato"/>
+          <w:sz w:val="24"/>
+          <w:szCs w:val="24"/>
+          <w:lang w:val="en-US"/>
+        </w:rPr>
+        <w:t xml:space="preserve"> was too far from each other</w:t>
+      </w:r>
+      <w:r>
+        <w:rPr>
+          <w:rFonts w:ascii="Lato" w:eastAsia="Lato" w:hAnsi="Lato" w:cs="Lato"/>
+          <w:sz w:val="24"/>
+          <w:szCs w:val="24"/>
+          <w:lang w:val="en-US"/>
+        </w:rPr>
+        <w:t>.</w:t>
+      </w:r>
+      <w:r>
+        <w:rPr>
+          <w:rFonts w:ascii="Lato" w:eastAsia="Lato" w:hAnsi="Lato" w:cs="Lato"/>
+          <w:sz w:val="24"/>
+          <w:szCs w:val="24"/>
+          <w:lang w:val="en-US"/>
+        </w:rPr>
+        <w:t xml:space="preserve"> For this specific user, it did not matter, however, it could matter for other users. Most of this task is done using pandas.</w:t>
+      </w:r>
+    </w:p>
+    <w:p>
+      <w:pPr>
+        <w:rPr>
+          <w:rFonts w:ascii="Lato" w:eastAsia="Lato" w:hAnsi="Lato" w:cs="Lato"/>
+          <w:sz w:val="24"/>
+          <w:szCs w:val="24"/>
+          <w:lang w:val="en-US"/>
+        </w:rPr>
+      </w:pPr>
+      <w:r>
+        <w:rPr>
+          <w:rFonts w:ascii="Lato" w:eastAsia="Lato" w:hAnsi="Lato" w:cs="Lato"/>
+          <w:noProof/>
+          <w:sz w:val="24"/>
+          <w:szCs w:val="24"/>
+          <w:lang w:val="en-US"/>
+        </w:rPr>
+        <w:drawing>
+          <wp:inline distT="0" distB="0" distL="0" distR="0" wp14:anchorId="47335C4C" wp14:editId="326BF4B1">
+            <wp:extent cx="4343400" cy="482600"/>
+            <wp:effectExtent l="0" t="0" r="0" b="0"/>
+            <wp:docPr id="2014024353" name="Picture 13"/>
+            <wp:cNvGraphicFramePr>
+              <a:graphicFrameLocks xmlns:a="http://schemas.openxmlformats.org/drawingml/2006/main" noChangeAspect="1"/>
+            </wp:cNvGraphicFramePr>
+            <a:graphic xmlns:a="http://schemas.openxmlformats.org/drawingml/2006/main">
+              <a:graphicData uri="http://schemas.openxmlformats.org/drawingml/2006/picture">
+                <pic:pic xmlns:pic="http://schemas.openxmlformats.org/drawingml/2006/picture">
+                  <pic:nvPicPr>
+                    <pic:cNvPr id="2014024353" name="Picture 2014024353"/>
+                    <pic:cNvPicPr/>
+                  </pic:nvPicPr>
+                  <pic:blipFill>
+                    <a:blip r:embed="rId23">
+                      <a:extLst>
+                        <a:ext uri="{28A0092B-C50C-407E-A947-70E740481C1C}">
+                          <a14:useLocalDpi xmlns:a14="http://schemas.microsoft.com/office/drawing/2010/main" val="0"/>
+                        </a:ext>
+                      </a:extLst>
+                    </a:blip>
+                    <a:stretch>
+                      <a:fillRect/>
+                    </a:stretch>
+                  </pic:blipFill>
+                  <pic:spPr>
+                    <a:xfrm>
+                      <a:off x="0" y="0"/>
+                      <a:ext cx="4343400" cy="482600"/>
+                    </a:xfrm>
+                    <a:prstGeom prst="rect">
+                      <a:avLst/>
+                    </a:prstGeom>
+                  </pic:spPr>
+                </pic:pic>
+              </a:graphicData>
+            </a:graphic>
+          </wp:inline>
+        </w:drawing>
+      </w:r>
+    </w:p>
+    <w:p>
+      <w:pPr>
+        <w:rPr>
+          <w:rFonts w:ascii="Lato" w:eastAsia="Lato" w:hAnsi="Lato" w:cs="Lato"/>
+          <w:sz w:val="24"/>
+          <w:szCs w:val="24"/>
+          <w:lang w:val="en-US"/>
+        </w:rPr>
+      </w:pPr>
+    </w:p>
+    <w:p>
+      <w:pPr>
+        <w:rPr>
+          <w:rFonts w:ascii="Lato" w:eastAsia="Lato" w:hAnsi="Lato" w:cs="Lato"/>
+          <w:sz w:val="24"/>
+          <w:szCs w:val="24"/>
+          <w:lang w:val="en-US"/>
+        </w:rPr>
+      </w:pPr>
+      <w:r>
+        <w:rPr>
+          <w:rFonts w:ascii="Lato" w:eastAsia="Lato" w:hAnsi="Lato" w:cs="Lato"/>
+          <w:sz w:val="24"/>
+          <w:szCs w:val="24"/>
+          <w:lang w:val="en-US"/>
+        </w:rPr>
+        <w:t>Question 8:</w:t>
+      </w:r>
+    </w:p>
+    <w:p>
+      <w:pPr>
+        <w:rPr>
+          <w:rFonts w:ascii="Lato" w:eastAsia="Lato" w:hAnsi="Lato" w:cs="Lato"/>
+          <w:sz w:val="24"/>
+          <w:szCs w:val="24"/>
+          <w:lang w:val="en-US"/>
+        </w:rPr>
+      </w:pPr>
+      <w:r>
+        <w:rPr>
+          <w:rFonts w:ascii="Lato" w:eastAsia="Lato" w:hAnsi="Lato" w:cs="Lato"/>
+          <w:sz w:val="24"/>
+          <w:szCs w:val="24"/>
+          <w:lang w:val="en-US"/>
+        </w:rPr>
+        <w:t>For this question o</w:t>
+      </w:r>
+      <w:r>
+        <w:rPr>
+          <w:rFonts w:ascii="Lato" w:eastAsia="Lato" w:hAnsi="Lato" w:cs="Lato"/>
+          <w:sz w:val="24"/>
+          <w:szCs w:val="24"/>
+          <w:lang w:val="en-US"/>
+        </w:rPr>
+        <w:t>nly altitudes between -300 and 50,000 feet</w:t>
+      </w:r>
+      <w:r>
+        <w:rPr>
+          <w:rFonts w:ascii="Lato" w:eastAsia="Lato" w:hAnsi="Lato" w:cs="Lato"/>
+          <w:sz w:val="24"/>
+          <w:szCs w:val="24"/>
+          <w:lang w:val="en-US"/>
+        </w:rPr>
+        <w:t xml:space="preserve"> were allowed</w:t>
+      </w:r>
+      <w:r>
+        <w:rPr>
+          <w:rFonts w:ascii="Lato" w:eastAsia="Lato" w:hAnsi="Lato" w:cs="Lato"/>
+          <w:sz w:val="24"/>
+          <w:szCs w:val="24"/>
+          <w:lang w:val="en-US"/>
+        </w:rPr>
+        <w:t xml:space="preserve">. </w:t>
+      </w:r>
+      <w:r>
+        <w:rPr>
+          <w:rFonts w:ascii="Lato" w:eastAsia="Lato" w:hAnsi="Lato" w:cs="Lato"/>
+          <w:sz w:val="24"/>
+          <w:szCs w:val="24"/>
+          <w:lang w:val="en-US"/>
+        </w:rPr>
+        <w:t xml:space="preserve">All altitudes of </w:t>
+      </w:r>
+      <w:r>
+        <w:rPr>
+          <w:rFonts w:ascii="Lato" w:eastAsia="Lato" w:hAnsi="Lato" w:cs="Lato"/>
+          <w:sz w:val="24"/>
+          <w:szCs w:val="24"/>
+          <w:lang w:val="en-US"/>
+        </w:rPr>
+        <w:t>-777 altitudes</w:t>
+      </w:r>
+      <w:r>
+        <w:rPr>
+          <w:rFonts w:ascii="Lato" w:eastAsia="Lato" w:hAnsi="Lato" w:cs="Lato"/>
+          <w:sz w:val="24"/>
+          <w:szCs w:val="24"/>
+          <w:lang w:val="en-US"/>
+        </w:rPr>
+        <w:t xml:space="preserve"> were dropped</w:t>
+      </w:r>
+      <w:r>
+        <w:rPr>
+          <w:rFonts w:ascii="Lato" w:eastAsia="Lato" w:hAnsi="Lato" w:cs="Lato"/>
+          <w:sz w:val="24"/>
+          <w:szCs w:val="24"/>
+          <w:lang w:val="en-US"/>
+        </w:rPr>
+        <w:t>.</w:t>
+      </w:r>
+      <w:r>
+        <w:rPr>
+          <w:rFonts w:ascii="Lato" w:eastAsia="Lato" w:hAnsi="Lato" w:cs="Lato"/>
+          <w:sz w:val="24"/>
+          <w:szCs w:val="24"/>
+          <w:lang w:val="en-US"/>
+        </w:rPr>
+        <w:t xml:space="preserve"> Also, if the altitude changed with more than 300 feet it was discarded. For this question, the only terms in the sum are the terms </w:t>
+      </w:r>
+      <w:r>
+        <w:rPr>
+          <w:rFonts w:ascii="Lato" w:eastAsia="Lato" w:hAnsi="Lato" w:cs="Lato"/>
+          <w:sz w:val="24"/>
+          <w:szCs w:val="24"/>
+          <w:lang w:val="en-US"/>
+        </w:rPr>
+        <w:lastRenderedPageBreak/>
+        <w:t xml:space="preserve">where there was a positive difference in altitude between two </w:t>
+      </w:r>
+      <w:proofErr w:type="spellStart"/>
+      <w:r>
+        <w:rPr>
+          <w:rFonts w:ascii="Lato" w:eastAsia="Lato" w:hAnsi="Lato" w:cs="Lato"/>
+          <w:sz w:val="24"/>
+          <w:szCs w:val="24"/>
+          <w:lang w:val="en-US"/>
+        </w:rPr>
+        <w:t>trackpoints</w:t>
+      </w:r>
+      <w:proofErr w:type="spellEnd"/>
+      <w:r>
+        <w:rPr>
+          <w:rFonts w:ascii="Lato" w:eastAsia="Lato" w:hAnsi="Lato" w:cs="Lato"/>
+          <w:sz w:val="24"/>
+          <w:szCs w:val="24"/>
+          <w:lang w:val="en-US"/>
+        </w:rPr>
+        <w:t>, i.e., where the user ascends. Most of this task is done using pandas.</w:t>
+      </w:r>
+    </w:p>
+    <w:p>
+      <w:pPr>
+        <w:rPr>
+          <w:rFonts w:ascii="Lato" w:eastAsia="Lato" w:hAnsi="Lato" w:cs="Lato"/>
+          <w:sz w:val="24"/>
+          <w:szCs w:val="24"/>
+          <w:lang w:val="en-US"/>
+        </w:rPr>
+      </w:pPr>
+      <w:r>
+        <w:rPr>
+          <w:rFonts w:ascii="Lato" w:eastAsia="Lato" w:hAnsi="Lato" w:cs="Lato"/>
+          <w:noProof/>
+          <w:sz w:val="24"/>
+          <w:szCs w:val="24"/>
+          <w:lang w:val="en-US"/>
+        </w:rPr>
+        <w:drawing>
+          <wp:inline distT="0" distB="0" distL="0" distR="0" wp14:anchorId="45A54DDE" wp14:editId="3F027DBE">
+            <wp:extent cx="3479800" cy="4203700"/>
+            <wp:effectExtent l="0" t="0" r="0" b="0"/>
+            <wp:docPr id="813319423" name="Picture 14" descr="A screenshot of a computer&#10;&#10;Description automatically generated"/>
+            <wp:cNvGraphicFramePr>
+              <a:graphicFrameLocks xmlns:a="http://schemas.openxmlformats.org/drawingml/2006/main" noChangeAspect="1"/>
+            </wp:cNvGraphicFramePr>
+            <a:graphic xmlns:a="http://schemas.openxmlformats.org/drawingml/2006/main">
+              <a:graphicData uri="http://schemas.openxmlformats.org/drawingml/2006/picture">
+                <pic:pic xmlns:pic="http://schemas.openxmlformats.org/drawingml/2006/picture">
+                  <pic:nvPicPr>
+                    <pic:cNvPr id="813319423" name="Picture 14" descr="A screenshot of a computer&#10;&#10;Description automatically generated"/>
+                    <pic:cNvPicPr/>
+                  </pic:nvPicPr>
+                  <pic:blipFill>
+                    <a:blip r:embed="rId24">
+                      <a:extLst>
+                        <a:ext uri="{28A0092B-C50C-407E-A947-70E740481C1C}">
+                          <a14:useLocalDpi xmlns:a14="http://schemas.microsoft.com/office/drawing/2010/main" val="0"/>
+                        </a:ext>
+                      </a:extLst>
+                    </a:blip>
+                    <a:stretch>
+                      <a:fillRect/>
+                    </a:stretch>
+                  </pic:blipFill>
+                  <pic:spPr>
+                    <a:xfrm>
+                      <a:off x="0" y="0"/>
+                      <a:ext cx="3479800" cy="4203700"/>
+                    </a:xfrm>
+                    <a:prstGeom prst="rect">
+                      <a:avLst/>
+                    </a:prstGeom>
+                  </pic:spPr>
+                </pic:pic>
+              </a:graphicData>
+            </a:graphic>
+          </wp:inline>
+        </w:drawing>
+      </w:r>
+    </w:p>
+    <w:p>
+      <w:pPr>
+        <w:rPr>
+          <w:rFonts w:ascii="Lato" w:eastAsia="Lato" w:hAnsi="Lato" w:cs="Lato"/>
+          <w:sz w:val="24"/>
+          <w:szCs w:val="24"/>
+          <w:lang w:val="en-US"/>
+        </w:rPr>
+      </w:pPr>
+    </w:p>
+    <w:p>
+      <w:pPr>
+        <w:rPr>
+          <w:rFonts w:ascii="Lato" w:eastAsia="Lato" w:hAnsi="Lato" w:cs="Lato"/>
+          <w:sz w:val="24"/>
+          <w:szCs w:val="24"/>
+          <w:lang w:val="en-US"/>
+        </w:rPr>
+      </w:pPr>
+      <w:r>
+        <w:rPr>
+          <w:rFonts w:ascii="Lato" w:eastAsia="Lato" w:hAnsi="Lato" w:cs="Lato"/>
+          <w:sz w:val="24"/>
+          <w:szCs w:val="24"/>
+          <w:lang w:val="en-US"/>
+        </w:rPr>
+        <w:t>Question 9:</w:t>
+      </w:r>
+    </w:p>
+    <w:p>
+      <w:pPr>
+        <w:rPr>
+          <w:rFonts w:ascii="Lato" w:eastAsia="Lato" w:hAnsi="Lato" w:cs="Lato"/>
+          <w:sz w:val="24"/>
+          <w:szCs w:val="24"/>
+          <w:lang w:val="en-US"/>
+        </w:rPr>
+      </w:pPr>
+      <w:r>
+        <w:rPr>
+          <w:rFonts w:ascii="Lato" w:eastAsia="Lato" w:hAnsi="Lato" w:cs="Lato"/>
+          <w:sz w:val="24"/>
+          <w:szCs w:val="24"/>
+          <w:lang w:val="en-US"/>
+        </w:rPr>
+        <w:t>We found that most users have invalid activities. This task was also done using some pandas.</w:t>
+      </w:r>
+      <w:r>
+        <w:rPr>
+          <w:rFonts w:ascii="Lato" w:eastAsia="Lato" w:hAnsi="Lato" w:cs="Lato"/>
+          <w:sz w:val="24"/>
+          <w:szCs w:val="24"/>
+          <w:lang w:val="en-US"/>
+        </w:rPr>
+        <w:t xml:space="preserve"> </w:t>
+      </w:r>
+    </w:p>
+    <w:p>
+      <w:pPr>
+        <w:rPr>
+          <w:rFonts w:ascii="Lato" w:eastAsia="Lato" w:hAnsi="Lato" w:cs="Lato"/>
+          <w:sz w:val="24"/>
+          <w:szCs w:val="24"/>
+          <w:lang w:val="en-US"/>
+        </w:rPr>
+      </w:pPr>
+    </w:p>
+    <w:p>
+      <w:pPr>
+        <w:rPr>
+          <w:rFonts w:ascii="Lato" w:eastAsia="Lato" w:hAnsi="Lato" w:cs="Lato"/>
+          <w:sz w:val="24"/>
+          <w:szCs w:val="24"/>
+          <w:lang w:val="en-US"/>
+        </w:rPr>
+      </w:pPr>
+      <w:r>
+        <w:rPr>
+          <w:rFonts w:ascii="Lato" w:eastAsia="Lato" w:hAnsi="Lato" w:cs="Lato"/>
+          <w:noProof/>
+          <w:sz w:val="24"/>
+          <w:szCs w:val="24"/>
+          <w:lang w:val="en-US"/>
+        </w:rPr>
+        <w:drawing>
+          <wp:inline distT="0" distB="0" distL="0" distR="0" wp14:anchorId="1621B2A7" wp14:editId="4A0938F4">
+            <wp:extent cx="5733415" cy="2013585"/>
+            <wp:effectExtent l="0" t="0" r="0" b="5715"/>
+            <wp:docPr id="923761803" name="Picture 15" descr="A screenshot of a computer&#10;&#10;Description automatically generated"/>
+            <wp:cNvGraphicFramePr>
+              <a:graphicFrameLocks xmlns:a="http://schemas.openxmlformats.org/drawingml/2006/main" noChangeAspect="1"/>
+            </wp:cNvGraphicFramePr>
+            <a:graphic xmlns:a="http://schemas.openxmlformats.org/drawingml/2006/main">
+              <a:graphicData uri="http://schemas.openxmlformats.org/drawingml/2006/picture">
+                <pic:pic xmlns:pic="http://schemas.openxmlformats.org/drawingml/2006/picture">
+                  <pic:nvPicPr>
+                    <pic:cNvPr id="923761803" name="Picture 15" descr="A screenshot of a computer&#10;&#10;Description automatically generated"/>
+                    <pic:cNvPicPr/>
+                  </pic:nvPicPr>
+                  <pic:blipFill>
+                    <a:blip r:embed="rId25">
+                      <a:extLst>
+                        <a:ext uri="{28A0092B-C50C-407E-A947-70E740481C1C}">
+                          <a14:useLocalDpi xmlns:a14="http://schemas.microsoft.com/office/drawing/2010/main" val="0"/>
+                        </a:ext>
+                      </a:extLst>
+                    </a:blip>
+                    <a:stretch>
+                      <a:fillRect/>
+                    </a:stretch>
+                  </pic:blipFill>
+                  <pic:spPr>
+                    <a:xfrm>
+                      <a:off x="0" y="0"/>
+                      <a:ext cx="5733415" cy="2013585"/>
+                    </a:xfrm>
+                    <a:prstGeom prst="rect">
+                      <a:avLst/>
+                    </a:prstGeom>
+                  </pic:spPr>
+                </pic:pic>
+              </a:graphicData>
+            </a:graphic>
+          </wp:inline>
+        </w:drawing>
+      </w:r>
+    </w:p>
+    <w:p>
+      <w:pPr>
+        <w:rPr>
+          <w:rFonts w:ascii="Lato" w:eastAsia="Lato" w:hAnsi="Lato" w:cs="Lato"/>
+          <w:sz w:val="24"/>
+          <w:szCs w:val="24"/>
+          <w:lang w:val="en-US"/>
+        </w:rPr>
+      </w:pPr>
+    </w:p>
+    <w:p>
+      <w:pPr>
+        <w:rPr>
+          <w:rFonts w:ascii="Lato" w:eastAsia="Lato" w:hAnsi="Lato" w:cs="Lato"/>
+          <w:sz w:val="24"/>
+          <w:szCs w:val="24"/>
+          <w:lang w:val="en-US"/>
+        </w:rPr>
+      </w:pPr>
+      <w:r>
+        <w:rPr>
+          <w:rFonts w:ascii="Lato" w:eastAsia="Lato" w:hAnsi="Lato" w:cs="Lato"/>
+          <w:sz w:val="24"/>
+          <w:szCs w:val="24"/>
+          <w:lang w:val="en-US"/>
+        </w:rPr>
         <w:t>Question 10:</w:t>
       </w:r>
     </w:p>
@@ -1958,7 +3081,6 @@
           <w:szCs w:val="24"/>
           <w:lang w:val="en-US"/>
         </w:rPr>
-        <w:lastRenderedPageBreak/>
         <w:drawing>
           <wp:inline distT="0" distB="0" distL="0" distR="0" wp14:anchorId="612821B6" wp14:editId="5E5C43B9">
             <wp:extent cx="5727700" cy="1409700"/>
@@ -1975,7 +3097,7 @@
                     <pic:cNvPicPr/>
                   </pic:nvPicPr>
                   <pic:blipFill>
-                    <a:blip r:embed="rId20">
+                    <a:blip r:embed="rId26">
                       <a:extLst>
                         <a:ext uri="{28A0092B-C50C-407E-A947-70E740481C1C}">
                           <a14:useLocalDpi xmlns:a14="http://schemas.microsoft.com/office/drawing/2010/main" val="0"/>
@@ -2043,16 +3165,35 @@
       <w:r>
         <w:rPr>
           <w:rFonts w:ascii="Lato" w:eastAsia="Lato" w:hAnsi="Lato" w:cs="Lato"/>
+          <w:sz w:val="24"/>
+          <w:szCs w:val="24"/>
+          <w:lang w:val="en-US"/>
+        </w:rPr>
+        <w:t>Including all activities:</w:t>
+      </w:r>
+    </w:p>
+    <w:p>
+      <w:pPr>
+        <w:rPr>
+          <w:rFonts w:ascii="Lato" w:eastAsia="Lato" w:hAnsi="Lato" w:cs="Lato"/>
+          <w:sz w:val="24"/>
+          <w:szCs w:val="24"/>
+          <w:lang w:val="en-US"/>
+        </w:rPr>
+      </w:pPr>
+      <w:r>
+        <w:rPr>
+          <w:rFonts w:ascii="Lato" w:eastAsia="Lato" w:hAnsi="Lato" w:cs="Lato"/>
           <w:noProof/>
           <w:sz w:val="24"/>
           <w:szCs w:val="24"/>
           <w:lang w:val="en-US"/>
         </w:rPr>
         <w:drawing>
-          <wp:inline distT="0" distB="0" distL="0" distR="0" wp14:anchorId="31D00816" wp14:editId="3EC43A6C">
-            <wp:extent cx="3708400" cy="2628900"/>
+          <wp:inline distT="0" distB="0" distL="0" distR="0" wp14:anchorId="5D9BF70B" wp14:editId="7EF7ADAC">
+            <wp:extent cx="3657600" cy="2641600"/>
             <wp:effectExtent l="0" t="0" r="0" b="0"/>
-            <wp:docPr id="515684835" name="Picture 15" descr="A screen shot of a computer program&#10;&#10;Description automatically generated"/>
+            <wp:docPr id="142493141" name="Picture 16" descr="A screen shot of a computer&#10;&#10;Description automatically generated"/>
             <wp:cNvGraphicFramePr>
               <a:graphicFrameLocks xmlns:a="http://schemas.openxmlformats.org/drawingml/2006/main" noChangeAspect="1"/>
             </wp:cNvGraphicFramePr>
@@ -2060,11 +3201,11 @@
               <a:graphicData uri="http://schemas.openxmlformats.org/drawingml/2006/picture">
                 <pic:pic xmlns:pic="http://schemas.openxmlformats.org/drawingml/2006/picture">
                   <pic:nvPicPr>
-                    <pic:cNvPr id="515684835" name="Picture 15" descr="A screen shot of a computer program&#10;&#10;Description automatically generated"/>
+                    <pic:cNvPr id="142493141" name="Picture 16" descr="A screen shot of a computer&#10;&#10;Description automatically generated"/>
                     <pic:cNvPicPr/>
                   </pic:nvPicPr>
                   <pic:blipFill>
-                    <a:blip r:embed="rId21">
+                    <a:blip r:embed="rId27">
                       <a:extLst>
                         <a:ext uri="{28A0092B-C50C-407E-A947-70E740481C1C}">
                           <a14:useLocalDpi xmlns:a14="http://schemas.microsoft.com/office/drawing/2010/main" val="0"/>
@@ -2078,7 +3219,7 @@
                   <pic:spPr>
                     <a:xfrm>
                       <a:off x="0" y="0"/>
-                      <a:ext cx="3708400" cy="2628900"/>
+                      <a:ext cx="3657600" cy="2641600"/>
                     </a:xfrm>
                     <a:prstGeom prst="rect">
                       <a:avLst/>
@@ -2110,6 +3251,105 @@
           <w:lang w:val="en-US"/>
         </w:rPr>
       </w:pPr>
+      <w:r>
+        <w:rPr>
+          <w:rFonts w:ascii="Lato" w:eastAsia="Lato" w:hAnsi="Lato" w:cs="Lato"/>
+          <w:sz w:val="24"/>
+          <w:szCs w:val="24"/>
+          <w:lang w:val="en-US"/>
+        </w:rPr>
+        <w:t xml:space="preserve">Only including activities with </w:t>
+      </w:r>
+      <w:proofErr w:type="spellStart"/>
+      <w:r>
+        <w:rPr>
+          <w:rFonts w:ascii="Lato" w:eastAsia="Lato" w:hAnsi="Lato" w:cs="Lato"/>
+          <w:sz w:val="24"/>
+          <w:szCs w:val="24"/>
+          <w:lang w:val="en-US"/>
+        </w:rPr>
+        <w:t>trackpoints</w:t>
+      </w:r>
+      <w:proofErr w:type="spellEnd"/>
+      <w:r>
+        <w:rPr>
+          <w:rFonts w:ascii="Lato" w:eastAsia="Lato" w:hAnsi="Lato" w:cs="Lato"/>
+          <w:sz w:val="24"/>
+          <w:szCs w:val="24"/>
+          <w:lang w:val="en-US"/>
+        </w:rPr>
+        <w:t>:</w:t>
+      </w:r>
+    </w:p>
+    <w:p>
+      <w:pPr>
+        <w:rPr>
+          <w:rFonts w:ascii="Lato" w:eastAsia="Lato" w:hAnsi="Lato" w:cs="Lato"/>
+          <w:sz w:val="24"/>
+          <w:szCs w:val="24"/>
+          <w:lang w:val="en-US"/>
+        </w:rPr>
+      </w:pPr>
+      <w:r>
+        <w:rPr>
+          <w:rFonts w:ascii="Lato" w:eastAsia="Lato" w:hAnsi="Lato" w:cs="Lato"/>
+          <w:noProof/>
+          <w:sz w:val="24"/>
+          <w:szCs w:val="24"/>
+          <w:lang w:val="en-US"/>
+        </w:rPr>
+        <w:drawing>
+          <wp:inline distT="0" distB="0" distL="0" distR="0" wp14:anchorId="3C8E4A6C" wp14:editId="3320E119">
+            <wp:extent cx="3416300" cy="2616200"/>
+            <wp:effectExtent l="0" t="0" r="0" b="0"/>
+            <wp:docPr id="1960580443" name="Picture 22" descr="A screen shot of a computer&#10;&#10;Description automatically generated"/>
+            <wp:cNvGraphicFramePr>
+              <a:graphicFrameLocks xmlns:a="http://schemas.openxmlformats.org/drawingml/2006/main" noChangeAspect="1"/>
+            </wp:cNvGraphicFramePr>
+            <a:graphic xmlns:a="http://schemas.openxmlformats.org/drawingml/2006/main">
+              <a:graphicData uri="http://schemas.openxmlformats.org/drawingml/2006/picture">
+                <pic:pic xmlns:pic="http://schemas.openxmlformats.org/drawingml/2006/picture">
+                  <pic:nvPicPr>
+                    <pic:cNvPr id="1960580443" name="Picture 22" descr="A screen shot of a computer&#10;&#10;Description automatically generated"/>
+                    <pic:cNvPicPr/>
+                  </pic:nvPicPr>
+                  <pic:blipFill>
+                    <a:blip r:embed="rId28">
+                      <a:extLst>
+                        <a:ext uri="{28A0092B-C50C-407E-A947-70E740481C1C}">
+                          <a14:useLocalDpi xmlns:a14="http://schemas.microsoft.com/office/drawing/2010/main" val="0"/>
+                        </a:ext>
+                      </a:extLst>
+                    </a:blip>
+                    <a:stretch>
+                      <a:fillRect/>
+                    </a:stretch>
+                  </pic:blipFill>
+                  <pic:spPr>
+                    <a:xfrm>
+                      <a:off x="0" y="0"/>
+                      <a:ext cx="3416300" cy="2616200"/>
+                    </a:xfrm>
+                    <a:prstGeom prst="rect">
+                      <a:avLst/>
+                    </a:prstGeom>
+                  </pic:spPr>
+                </pic:pic>
+              </a:graphicData>
+            </a:graphic>
+          </wp:inline>
+        </w:drawing>
+      </w:r>
+    </w:p>
+    <w:p>
+      <w:pPr>
+        <w:rPr>
+          <w:rFonts w:ascii="Lato" w:eastAsia="Lato" w:hAnsi="Lato" w:cs="Lato"/>
+          <w:sz w:val="24"/>
+          <w:szCs w:val="24"/>
+          <w:lang w:val="en-US"/>
+        </w:rPr>
+      </w:pPr>
     </w:p>
     <w:p>
       <w:pPr>
@@ -2140,6 +3380,7 @@
           <w:szCs w:val="28"/>
           <w:lang w:val="en-US"/>
         </w:rPr>
+        <w:lastRenderedPageBreak/>
         <w:t>Discussion</w:t>
       </w:r>
     </w:p>
@@ -2229,7 +3470,7 @@
           <w:szCs w:val="24"/>
           <w:lang w:val="en-US"/>
         </w:rPr>
-        <w:t xml:space="preserve"> Strava. In Strava you can have multiple transportation modes per activity. You can for instance run and cycle in one activity in Strava. To better meet this requirement the table storing activities contained an column for each transportation mode stored as a </w:t>
+        <w:t xml:space="preserve"> Strava. In Strava you can have multiple transportation modes per activity. You can for instance run and cycle in one activity in Strava. To better meet this requirement the table storing activities contained a column for each transportation mode stored as a </w:t>
       </w:r>
       <w:proofErr w:type="gramStart"/>
       <w:r>
@@ -2269,7 +3510,16 @@
           <w:szCs w:val="24"/>
           <w:lang w:val="en-US"/>
         </w:rPr>
-        <w:t xml:space="preserve"> as a string (VARCHAR). </w:t>
+        <w:t xml:space="preserve"> as a string (VARCHAR)</w:t>
+      </w:r>
+      <w:r>
+        <w:rPr>
+          <w:rFonts w:ascii="Lato" w:eastAsia="Lato" w:hAnsi="Lato" w:cs="Lato"/>
+          <w:sz w:val="24"/>
+          <w:szCs w:val="24"/>
+          <w:lang w:val="en-US"/>
+        </w:rPr>
+        <w:t xml:space="preserve">. </w:t>
       </w:r>
       <w:proofErr w:type="spellStart"/>
       <w:r>
@@ -2289,17 +3539,320 @@
           <w:szCs w:val="24"/>
           <w:lang w:val="en-US"/>
         </w:rPr>
-        <w:t xml:space="preserve"> can only have one transportation mode since it is just a point in time and </w:t>
-      </w:r>
-      <w:r>
-        <w:rPr>
-          <w:rFonts w:ascii="Lato" w:eastAsia="Lato" w:hAnsi="Lato" w:cs="Lato"/>
-          <w:sz w:val="24"/>
-          <w:szCs w:val="24"/>
-          <w:lang w:val="en-US"/>
-        </w:rPr>
-        <w:lastRenderedPageBreak/>
-        <w:t>not an interval. Please see the figure</w:t>
+        <w:t xml:space="preserve"> can only have one transportation mode since it is just a point in time and not an interval. </w:t>
+      </w:r>
+      <w:r>
+        <w:rPr>
+          <w:rFonts w:ascii="Lato" w:eastAsia="Lato" w:hAnsi="Lato" w:cs="Lato"/>
+          <w:sz w:val="24"/>
+          <w:szCs w:val="24"/>
+          <w:lang w:val="en-US"/>
+        </w:rPr>
+        <w:t>T</w:t>
+      </w:r>
+      <w:r>
+        <w:rPr>
+          <w:rFonts w:ascii="Lato" w:eastAsia="Lato" w:hAnsi="Lato" w:cs="Lato"/>
+          <w:sz w:val="24"/>
+          <w:szCs w:val="24"/>
+          <w:lang w:val="en-US"/>
+        </w:rPr>
+        <w:t xml:space="preserve">his way we still </w:t>
+      </w:r>
+      <w:proofErr w:type="gramStart"/>
+      <w:r>
+        <w:rPr>
+          <w:rFonts w:ascii="Lato" w:eastAsia="Lato" w:hAnsi="Lato" w:cs="Lato"/>
+          <w:sz w:val="24"/>
+          <w:szCs w:val="24"/>
+          <w:lang w:val="en-US"/>
+        </w:rPr>
+        <w:t>have the ability to</w:t>
+      </w:r>
+      <w:proofErr w:type="gramEnd"/>
+      <w:r>
+        <w:rPr>
+          <w:rFonts w:ascii="Lato" w:eastAsia="Lato" w:hAnsi="Lato" w:cs="Lato"/>
+          <w:sz w:val="24"/>
+          <w:szCs w:val="24"/>
+          <w:lang w:val="en-US"/>
+        </w:rPr>
+        <w:t xml:space="preserve"> keep track of how much a user has walked and allow multiple transportation modes during one activity.</w:t>
+      </w:r>
+    </w:p>
+    <w:p>
+      <w:pPr>
+        <w:rPr>
+          <w:rFonts w:ascii="Lato" w:eastAsia="Lato" w:hAnsi="Lato" w:cs="Lato"/>
+          <w:sz w:val="24"/>
+          <w:szCs w:val="24"/>
+          <w:lang w:val="en-US"/>
+        </w:rPr>
+      </w:pPr>
+    </w:p>
+    <w:p>
+      <w:pPr>
+        <w:rPr>
+          <w:rFonts w:ascii="Lato" w:eastAsia="Lato" w:hAnsi="Lato" w:cs="Lato"/>
+          <w:sz w:val="24"/>
+          <w:szCs w:val="24"/>
+          <w:lang w:val="en-US"/>
+        </w:rPr>
+      </w:pPr>
+      <w:r>
+        <w:rPr>
+          <w:rFonts w:ascii="Lato" w:eastAsia="Lato" w:hAnsi="Lato" w:cs="Lato"/>
+          <w:sz w:val="24"/>
+          <w:szCs w:val="24"/>
+          <w:lang w:val="en-US"/>
+        </w:rPr>
+        <w:t xml:space="preserve">To make the app more </w:t>
+      </w:r>
+      <w:proofErr w:type="gramStart"/>
+      <w:r>
+        <w:rPr>
+          <w:rFonts w:ascii="Lato" w:eastAsia="Lato" w:hAnsi="Lato" w:cs="Lato"/>
+          <w:sz w:val="24"/>
+          <w:szCs w:val="24"/>
+          <w:lang w:val="en-US"/>
+        </w:rPr>
+        <w:t>similar to</w:t>
+      </w:r>
+      <w:proofErr w:type="gramEnd"/>
+      <w:r>
+        <w:rPr>
+          <w:rFonts w:ascii="Lato" w:eastAsia="Lato" w:hAnsi="Lato" w:cs="Lato"/>
+          <w:sz w:val="24"/>
+          <w:szCs w:val="24"/>
+          <w:lang w:val="en-US"/>
+        </w:rPr>
+        <w:t xml:space="preserve"> Strava where you can register activities without tracking them</w:t>
+      </w:r>
+      <w:r>
+        <w:rPr>
+          <w:rFonts w:ascii="Lato" w:eastAsia="Lato" w:hAnsi="Lato" w:cs="Lato"/>
+          <w:sz w:val="24"/>
+          <w:szCs w:val="24"/>
+          <w:lang w:val="en-US"/>
+        </w:rPr>
+        <w:t xml:space="preserve"> (with </w:t>
+      </w:r>
+      <w:proofErr w:type="spellStart"/>
+      <w:r>
+        <w:rPr>
+          <w:rFonts w:ascii="Lato" w:eastAsia="Lato" w:hAnsi="Lato" w:cs="Lato"/>
+          <w:sz w:val="24"/>
+          <w:szCs w:val="24"/>
+          <w:lang w:val="en-US"/>
+        </w:rPr>
+        <w:t>trackpoints</w:t>
+      </w:r>
+      <w:proofErr w:type="spellEnd"/>
+      <w:r>
+        <w:rPr>
+          <w:rFonts w:ascii="Lato" w:eastAsia="Lato" w:hAnsi="Lato" w:cs="Lato"/>
+          <w:sz w:val="24"/>
+          <w:szCs w:val="24"/>
+          <w:lang w:val="en-US"/>
+        </w:rPr>
+        <w:t>)</w:t>
+      </w:r>
+      <w:r>
+        <w:rPr>
+          <w:rFonts w:ascii="Lato" w:eastAsia="Lato" w:hAnsi="Lato" w:cs="Lato"/>
+          <w:sz w:val="24"/>
+          <w:szCs w:val="24"/>
+          <w:lang w:val="en-US"/>
+        </w:rPr>
+        <w:t xml:space="preserve">, we decided to let an activity be defined in two ways. Either, you have a </w:t>
+      </w:r>
+      <w:proofErr w:type="spellStart"/>
+      <w:r>
+        <w:rPr>
+          <w:rFonts w:ascii="Lato" w:eastAsia="Lato" w:hAnsi="Lato" w:cs="Lato"/>
+          <w:sz w:val="24"/>
+          <w:szCs w:val="24"/>
+          <w:lang w:val="en-US"/>
+        </w:rPr>
+        <w:t>plt</w:t>
+      </w:r>
+      <w:proofErr w:type="spellEnd"/>
+      <w:r>
+        <w:rPr>
+          <w:rFonts w:ascii="Lato" w:eastAsia="Lato" w:hAnsi="Lato" w:cs="Lato"/>
+          <w:sz w:val="24"/>
+          <w:szCs w:val="24"/>
+          <w:lang w:val="en-US"/>
+        </w:rPr>
+        <w:t xml:space="preserve"> file with </w:t>
+      </w:r>
+      <w:proofErr w:type="spellStart"/>
+      <w:r>
+        <w:rPr>
+          <w:rFonts w:ascii="Lato" w:eastAsia="Lato" w:hAnsi="Lato" w:cs="Lato"/>
+          <w:sz w:val="24"/>
+          <w:szCs w:val="24"/>
+          <w:lang w:val="en-US"/>
+        </w:rPr>
+        <w:t>trackpoints</w:t>
+      </w:r>
+      <w:proofErr w:type="spellEnd"/>
+      <w:r>
+        <w:rPr>
+          <w:rFonts w:ascii="Lato" w:eastAsia="Lato" w:hAnsi="Lato" w:cs="Lato"/>
+          <w:sz w:val="24"/>
+          <w:szCs w:val="24"/>
+          <w:lang w:val="en-US"/>
+        </w:rPr>
+        <w:t xml:space="preserve"> where all </w:t>
+      </w:r>
+      <w:proofErr w:type="spellStart"/>
+      <w:r>
+        <w:rPr>
+          <w:rFonts w:ascii="Lato" w:eastAsia="Lato" w:hAnsi="Lato" w:cs="Lato"/>
+          <w:sz w:val="24"/>
+          <w:szCs w:val="24"/>
+          <w:lang w:val="en-US"/>
+        </w:rPr>
+        <w:t>trackpoints</w:t>
+      </w:r>
+      <w:proofErr w:type="spellEnd"/>
+      <w:r>
+        <w:rPr>
+          <w:rFonts w:ascii="Lato" w:eastAsia="Lato" w:hAnsi="Lato" w:cs="Lato"/>
+          <w:sz w:val="24"/>
+          <w:szCs w:val="24"/>
+          <w:lang w:val="en-US"/>
+        </w:rPr>
+        <w:t xml:space="preserve"> is one activity (which can be either labeled or not). Or, you have a labeled activity without any </w:t>
+      </w:r>
+      <w:proofErr w:type="spellStart"/>
+      <w:r>
+        <w:rPr>
+          <w:rFonts w:ascii="Lato" w:eastAsia="Lato" w:hAnsi="Lato" w:cs="Lato"/>
+          <w:sz w:val="24"/>
+          <w:szCs w:val="24"/>
+          <w:lang w:val="en-US"/>
+        </w:rPr>
+        <w:t>trackpoints</w:t>
+      </w:r>
+      <w:proofErr w:type="spellEnd"/>
+      <w:r>
+        <w:rPr>
+          <w:rFonts w:ascii="Lato" w:eastAsia="Lato" w:hAnsi="Lato" w:cs="Lato"/>
+          <w:sz w:val="24"/>
+          <w:szCs w:val="24"/>
+          <w:lang w:val="en-US"/>
+        </w:rPr>
+        <w:t xml:space="preserve">. This is also why the number of activities may seem inflated in some questions. If we did not allow this the number of activities would be much lower. </w:t>
+      </w:r>
+      <w:r>
+        <w:rPr>
+          <w:rFonts w:ascii="Lato" w:eastAsia="Lato" w:hAnsi="Lato" w:cs="Lato"/>
+          <w:sz w:val="24"/>
+          <w:szCs w:val="24"/>
+          <w:lang w:val="en-US"/>
+        </w:rPr>
+        <w:t>In fact, it would only be 16048 as shown below.</w:t>
+      </w:r>
+    </w:p>
+    <w:p>
+      <w:pPr>
+        <w:rPr>
+          <w:rFonts w:ascii="Lato" w:eastAsia="Lato" w:hAnsi="Lato" w:cs="Lato"/>
+          <w:sz w:val="24"/>
+          <w:szCs w:val="24"/>
+          <w:lang w:val="en-US"/>
+        </w:rPr>
+      </w:pPr>
+    </w:p>
+    <w:p>
+      <w:pPr>
+        <w:rPr>
+          <w:rFonts w:ascii="Lato" w:eastAsia="Lato" w:hAnsi="Lato" w:cs="Lato"/>
+          <w:sz w:val="24"/>
+          <w:szCs w:val="24"/>
+          <w:lang w:val="en-US"/>
+        </w:rPr>
+      </w:pPr>
+      <w:r>
+        <w:rPr>
+          <w:rFonts w:ascii="Lato" w:eastAsia="Lato" w:hAnsi="Lato" w:cs="Lato"/>
+          <w:noProof/>
+          <w:sz w:val="24"/>
+          <w:szCs w:val="24"/>
+          <w:lang w:val="en-US"/>
+        </w:rPr>
+        <w:drawing>
+          <wp:inline distT="0" distB="0" distL="0" distR="0" wp14:anchorId="2C0BDF1C" wp14:editId="2FB711E3">
+            <wp:extent cx="1841500" cy="685800"/>
+            <wp:effectExtent l="0" t="0" r="0" b="0"/>
+            <wp:docPr id="1578657386" name="Picture 3"/>
+            <wp:cNvGraphicFramePr>
+              <a:graphicFrameLocks xmlns:a="http://schemas.openxmlformats.org/drawingml/2006/main" noChangeAspect="1"/>
+            </wp:cNvGraphicFramePr>
+            <a:graphic xmlns:a="http://schemas.openxmlformats.org/drawingml/2006/main">
+              <a:graphicData uri="http://schemas.openxmlformats.org/drawingml/2006/picture">
+                <pic:pic xmlns:pic="http://schemas.openxmlformats.org/drawingml/2006/picture">
+                  <pic:nvPicPr>
+                    <pic:cNvPr id="1578657386" name="Picture 1578657386"/>
+                    <pic:cNvPicPr/>
+                  </pic:nvPicPr>
+                  <pic:blipFill>
+                    <a:blip r:embed="rId29">
+                      <a:extLst>
+                        <a:ext uri="{28A0092B-C50C-407E-A947-70E740481C1C}">
+                          <a14:useLocalDpi xmlns:a14="http://schemas.microsoft.com/office/drawing/2010/main" val="0"/>
+                        </a:ext>
+                      </a:extLst>
+                    </a:blip>
+                    <a:stretch>
+                      <a:fillRect/>
+                    </a:stretch>
+                  </pic:blipFill>
+                  <pic:spPr>
+                    <a:xfrm>
+                      <a:off x="0" y="0"/>
+                      <a:ext cx="1841500" cy="685800"/>
+                    </a:xfrm>
+                    <a:prstGeom prst="rect">
+                      <a:avLst/>
+                    </a:prstGeom>
+                  </pic:spPr>
+                </pic:pic>
+              </a:graphicData>
+            </a:graphic>
+          </wp:inline>
+        </w:drawing>
+      </w:r>
+    </w:p>
+    <w:p>
+      <w:pPr>
+        <w:rPr>
+          <w:rFonts w:ascii="Lato" w:eastAsia="Lato" w:hAnsi="Lato" w:cs="Lato"/>
+          <w:sz w:val="24"/>
+          <w:szCs w:val="24"/>
+          <w:lang w:val="en-US"/>
+        </w:rPr>
+      </w:pPr>
+    </w:p>
+    <w:p>
+      <w:pPr>
+        <w:rPr>
+          <w:rFonts w:ascii="Lato" w:eastAsia="Lato" w:hAnsi="Lato" w:cs="Lato"/>
+          <w:sz w:val="24"/>
+          <w:szCs w:val="24"/>
+          <w:lang w:val="en-US"/>
+        </w:rPr>
+      </w:pPr>
+      <w:r>
+        <w:rPr>
+          <w:rFonts w:ascii="Lato" w:eastAsia="Lato" w:hAnsi="Lato" w:cs="Lato"/>
+          <w:sz w:val="24"/>
+          <w:szCs w:val="24"/>
+          <w:lang w:val="en-US"/>
+        </w:rPr>
+        <w:t>Please see the figure</w:t>
       </w:r>
       <w:r>
         <w:rPr>
@@ -2363,7 +3916,7 @@
                     <pic:cNvPicPr/>
                   </pic:nvPicPr>
                   <pic:blipFill>
-                    <a:blip r:embed="rId22">
+                    <a:blip r:embed="rId30">
                       <a:extLst>
                         <a:ext uri="{28A0092B-C50C-407E-A947-70E740481C1C}">
                           <a14:useLocalDpi xmlns:a14="http://schemas.microsoft.com/office/drawing/2010/main" val="0"/>
@@ -2407,6 +3960,7 @@
           <w:szCs w:val="24"/>
           <w:lang w:val="en-US"/>
         </w:rPr>
+        <w:lastRenderedPageBreak/>
         <w:drawing>
           <wp:inline distT="0" distB="0" distL="0" distR="0" wp14:anchorId="6242CF46" wp14:editId="06845E77">
             <wp:extent cx="3289300" cy="3479800"/>
@@ -2423,7 +3977,7 @@
                     <pic:cNvPicPr/>
                   </pic:nvPicPr>
                   <pic:blipFill>
-                    <a:blip r:embed="rId23">
+                    <a:blip r:embed="rId31">
                       <a:extLst>
                         <a:ext uri="{28A0092B-C50C-407E-A947-70E740481C1C}">
                           <a14:useLocalDpi xmlns:a14="http://schemas.microsoft.com/office/drawing/2010/main" val="0"/>
@@ -2493,7 +4047,7 @@
                     <pic:cNvPicPr/>
                   </pic:nvPicPr>
                   <pic:blipFill>
-                    <a:blip r:embed="rId24">
+                    <a:blip r:embed="rId32">
                       <a:extLst>
                         <a:ext uri="{28A0092B-C50C-407E-A947-70E740481C1C}">
                           <a14:useLocalDpi xmlns:a14="http://schemas.microsoft.com/office/drawing/2010/main" val="0"/>
@@ -2666,7 +4220,157 @@
           <w:szCs w:val="24"/>
           <w:lang w:val="en-US"/>
         </w:rPr>
-        <w:t xml:space="preserve">, we added it as an activity, but flagged it as invalid. We did this because </w:t>
+        <w:t xml:space="preserve">, we added it as an activity, but flagged it as invalid. We did this because you can add activities in Strava without having any GPS tracking (i.e. no </w:t>
+      </w:r>
+      <w:proofErr w:type="spellStart"/>
+      <w:r>
+        <w:rPr>
+          <w:rFonts w:ascii="Lato" w:eastAsia="Lato" w:hAnsi="Lato" w:cs="Lato"/>
+          <w:sz w:val="24"/>
+          <w:szCs w:val="24"/>
+          <w:lang w:val="en-US"/>
+        </w:rPr>
+        <w:t>trackpoints</w:t>
+      </w:r>
+      <w:proofErr w:type="spellEnd"/>
+      <w:r>
+        <w:rPr>
+          <w:rFonts w:ascii="Lato" w:eastAsia="Lato" w:hAnsi="Lato" w:cs="Lato"/>
+          <w:sz w:val="24"/>
+          <w:szCs w:val="24"/>
+          <w:lang w:val="en-US"/>
+        </w:rPr>
+        <w:t>).</w:t>
+      </w:r>
+      <w:r>
+        <w:rPr>
+          <w:rFonts w:ascii="Lato" w:eastAsia="Lato" w:hAnsi="Lato" w:cs="Lato"/>
+          <w:sz w:val="24"/>
+          <w:szCs w:val="24"/>
+          <w:lang w:val="en-US"/>
+        </w:rPr>
+        <w:t xml:space="preserve"> Before inserting the data</w:t>
+      </w:r>
+      <w:r>
+        <w:rPr>
+          <w:rFonts w:ascii="Lato" w:eastAsia="Lato" w:hAnsi="Lato" w:cs="Lato"/>
+          <w:sz w:val="24"/>
+          <w:szCs w:val="24"/>
+          <w:lang w:val="en-US"/>
+        </w:rPr>
+        <w:t>,</w:t>
+      </w:r>
+      <w:r>
+        <w:rPr>
+          <w:rFonts w:ascii="Lato" w:eastAsia="Lato" w:hAnsi="Lato" w:cs="Lato"/>
+          <w:sz w:val="24"/>
+          <w:szCs w:val="24"/>
+          <w:lang w:val="en-US"/>
+        </w:rPr>
+        <w:t xml:space="preserve"> any </w:t>
+      </w:r>
+      <w:proofErr w:type="spellStart"/>
+      <w:r>
+        <w:rPr>
+          <w:rFonts w:ascii="Lato" w:eastAsia="Lato" w:hAnsi="Lato" w:cs="Lato"/>
+          <w:sz w:val="24"/>
+          <w:szCs w:val="24"/>
+          <w:lang w:val="en-US"/>
+        </w:rPr>
+        <w:t>trackpoints</w:t>
+      </w:r>
+      <w:proofErr w:type="spellEnd"/>
+      <w:r>
+        <w:rPr>
+          <w:rFonts w:ascii="Lato" w:eastAsia="Lato" w:hAnsi="Lato" w:cs="Lato"/>
+          <w:sz w:val="24"/>
+          <w:szCs w:val="24"/>
+          <w:lang w:val="en-US"/>
+        </w:rPr>
+        <w:t xml:space="preserve"> with highly unlikely values, for instance, the altitude was restricted to be between -300 and </w:t>
+      </w:r>
+      <w:r>
+        <w:rPr>
+          <w:rFonts w:ascii="Lato" w:eastAsia="Lato" w:hAnsi="Lato" w:cs="Lato"/>
+          <w:sz w:val="24"/>
+          <w:szCs w:val="24"/>
+          <w:lang w:val="en-US"/>
+        </w:rPr>
+        <w:t>5</w:t>
+      </w:r>
+      <w:r>
+        <w:rPr>
+          <w:rFonts w:ascii="Lato" w:eastAsia="Lato" w:hAnsi="Lato" w:cs="Lato"/>
+          <w:sz w:val="24"/>
+          <w:szCs w:val="24"/>
+          <w:lang w:val="en-US"/>
+        </w:rPr>
+        <w:t>0,000 feet</w:t>
+      </w:r>
+      <w:r>
+        <w:rPr>
+          <w:rFonts w:ascii="Lato" w:eastAsia="Lato" w:hAnsi="Lato" w:cs="Lato"/>
+          <w:sz w:val="24"/>
+          <w:szCs w:val="24"/>
+          <w:lang w:val="en-US"/>
+        </w:rPr>
+        <w:t xml:space="preserve"> were removed</w:t>
+      </w:r>
+      <w:r>
+        <w:rPr>
+          <w:rFonts w:ascii="Lato" w:eastAsia="Lato" w:hAnsi="Lato" w:cs="Lato"/>
+          <w:sz w:val="24"/>
+          <w:szCs w:val="24"/>
+          <w:lang w:val="en-US"/>
+        </w:rPr>
+        <w:t xml:space="preserve">. The coordinates were also verified to be between -90 and 90 and -180 and 180 for latitude and longitude respectively. </w:t>
+      </w:r>
+      <w:r>
+        <w:rPr>
+          <w:rFonts w:ascii="Lato" w:eastAsia="Lato" w:hAnsi="Lato" w:cs="Lato"/>
+          <w:sz w:val="24"/>
+          <w:szCs w:val="24"/>
+          <w:lang w:val="en-US"/>
+        </w:rPr>
+        <w:t xml:space="preserve">There is also some consecutive </w:t>
+      </w:r>
+      <w:proofErr w:type="spellStart"/>
+      <w:r>
+        <w:rPr>
+          <w:rFonts w:ascii="Lato" w:eastAsia="Lato" w:hAnsi="Lato" w:cs="Lato"/>
+          <w:sz w:val="24"/>
+          <w:szCs w:val="24"/>
+          <w:lang w:val="en-US"/>
+        </w:rPr>
+        <w:t>trackpoints</w:t>
+      </w:r>
+      <w:proofErr w:type="spellEnd"/>
+      <w:r>
+        <w:rPr>
+          <w:rFonts w:ascii="Lato" w:eastAsia="Lato" w:hAnsi="Lato" w:cs="Lato"/>
+          <w:sz w:val="24"/>
+          <w:szCs w:val="24"/>
+          <w:lang w:val="en-US"/>
+        </w:rPr>
+        <w:t xml:space="preserve"> which does not make sense, for instance, where the distance between them is unrealistically high. This is not handled when inserting the </w:t>
+      </w:r>
+      <w:r>
+        <w:rPr>
+          <w:rFonts w:ascii="Lato" w:eastAsia="Lato" w:hAnsi="Lato" w:cs="Lato"/>
+          <w:sz w:val="24"/>
+          <w:szCs w:val="24"/>
+          <w:lang w:val="en-US"/>
+        </w:rPr>
+        <w:t>data but</w:t>
+      </w:r>
+      <w:r>
+        <w:rPr>
+          <w:rFonts w:ascii="Lato" w:eastAsia="Lato" w:hAnsi="Lato" w:cs="Lato"/>
+          <w:sz w:val="24"/>
+          <w:szCs w:val="24"/>
+          <w:lang w:val="en-US"/>
+        </w:rPr>
+        <w:t xml:space="preserve"> is handled during the queries </w:t>
       </w:r>
       <w:r>
         <w:rPr>
@@ -2676,7 +4380,7 @@
           <w:lang w:val="en-US"/>
         </w:rPr>
         <w:lastRenderedPageBreak/>
-        <w:t xml:space="preserve">you can add activities in Strava without having any GPS tracking (i.e. no </w:t>
+        <w:t xml:space="preserve">where the distance between </w:t>
       </w:r>
       <w:proofErr w:type="spellStart"/>
       <w:r>
@@ -2686,7 +4390,7 @@
           <w:szCs w:val="24"/>
           <w:lang w:val="en-US"/>
         </w:rPr>
-        <w:t>trackpoints</w:t>
+        <w:t>trackpoint</w:t>
       </w:r>
       <w:proofErr w:type="spellEnd"/>
       <w:r>
@@ -2696,138 +4400,6 @@
           <w:szCs w:val="24"/>
           <w:lang w:val="en-US"/>
         </w:rPr>
-        <w:t>).</w:t>
-      </w:r>
-      <w:r>
-        <w:rPr>
-          <w:rFonts w:ascii="Lato" w:eastAsia="Lato" w:hAnsi="Lato" w:cs="Lato"/>
-          <w:sz w:val="24"/>
-          <w:szCs w:val="24"/>
-          <w:lang w:val="en-US"/>
-        </w:rPr>
-        <w:t xml:space="preserve"> Before inserting the data</w:t>
-      </w:r>
-      <w:r>
-        <w:rPr>
-          <w:rFonts w:ascii="Lato" w:eastAsia="Lato" w:hAnsi="Lato" w:cs="Lato"/>
-          <w:sz w:val="24"/>
-          <w:szCs w:val="24"/>
-          <w:lang w:val="en-US"/>
-        </w:rPr>
-        <w:t>,</w:t>
-      </w:r>
-      <w:r>
-        <w:rPr>
-          <w:rFonts w:ascii="Lato" w:eastAsia="Lato" w:hAnsi="Lato" w:cs="Lato"/>
-          <w:sz w:val="24"/>
-          <w:szCs w:val="24"/>
-          <w:lang w:val="en-US"/>
-        </w:rPr>
-        <w:t xml:space="preserve"> any t</w:t>
-      </w:r>
-      <w:proofErr w:type="spellStart"/>
-      <w:r>
-        <w:rPr>
-          <w:rFonts w:ascii="Lato" w:eastAsia="Lato" w:hAnsi="Lato" w:cs="Lato"/>
-          <w:sz w:val="24"/>
-          <w:szCs w:val="24"/>
-          <w:lang w:val="en-US"/>
-        </w:rPr>
-        <w:t>rackpoints</w:t>
-      </w:r>
-      <w:proofErr w:type="spellEnd"/>
-      <w:r>
-        <w:rPr>
-          <w:rFonts w:ascii="Lato" w:eastAsia="Lato" w:hAnsi="Lato" w:cs="Lato"/>
-          <w:sz w:val="24"/>
-          <w:szCs w:val="24"/>
-          <w:lang w:val="en-US"/>
-        </w:rPr>
-        <w:t xml:space="preserve"> with highly unlikely values, for instance, the altitude was restricted to be between -300 and 30,000 feet</w:t>
-      </w:r>
-      <w:r>
-        <w:rPr>
-          <w:rFonts w:ascii="Lato" w:eastAsia="Lato" w:hAnsi="Lato" w:cs="Lato"/>
-          <w:sz w:val="24"/>
-          <w:szCs w:val="24"/>
-          <w:lang w:val="en-US"/>
-        </w:rPr>
-        <w:t xml:space="preserve"> were removed</w:t>
-      </w:r>
-      <w:r>
-        <w:rPr>
-          <w:rFonts w:ascii="Lato" w:eastAsia="Lato" w:hAnsi="Lato" w:cs="Lato"/>
-          <w:sz w:val="24"/>
-          <w:szCs w:val="24"/>
-          <w:lang w:val="en-US"/>
-        </w:rPr>
-        <w:t xml:space="preserve">. The coordinates were also verified to be between -90 and 90 and -180 and 180 for latitude and longitude respectively. </w:t>
-      </w:r>
-      <w:r>
-        <w:rPr>
-          <w:rFonts w:ascii="Lato" w:eastAsia="Lato" w:hAnsi="Lato" w:cs="Lato"/>
-          <w:sz w:val="24"/>
-          <w:szCs w:val="24"/>
-          <w:lang w:val="en-US"/>
-        </w:rPr>
-        <w:t xml:space="preserve">There is also some consecutive </w:t>
-      </w:r>
-      <w:proofErr w:type="spellStart"/>
-      <w:r>
-        <w:rPr>
-          <w:rFonts w:ascii="Lato" w:eastAsia="Lato" w:hAnsi="Lato" w:cs="Lato"/>
-          <w:sz w:val="24"/>
-          <w:szCs w:val="24"/>
-          <w:lang w:val="en-US"/>
-        </w:rPr>
-        <w:t>trackpoints</w:t>
-      </w:r>
-      <w:proofErr w:type="spellEnd"/>
-      <w:r>
-        <w:rPr>
-          <w:rFonts w:ascii="Lato" w:eastAsia="Lato" w:hAnsi="Lato" w:cs="Lato"/>
-          <w:sz w:val="24"/>
-          <w:szCs w:val="24"/>
-          <w:lang w:val="en-US"/>
-        </w:rPr>
-        <w:t xml:space="preserve"> which does not make sense, for instance, where the distance between them is unrealistically high. This is not handled when inserting the </w:t>
-      </w:r>
-      <w:r>
-        <w:rPr>
-          <w:rFonts w:ascii="Lato" w:eastAsia="Lato" w:hAnsi="Lato" w:cs="Lato"/>
-          <w:sz w:val="24"/>
-          <w:szCs w:val="24"/>
-          <w:lang w:val="en-US"/>
-        </w:rPr>
-        <w:t>data but</w:t>
-      </w:r>
-      <w:r>
-        <w:rPr>
-          <w:rFonts w:ascii="Lato" w:eastAsia="Lato" w:hAnsi="Lato" w:cs="Lato"/>
-          <w:sz w:val="24"/>
-          <w:szCs w:val="24"/>
-          <w:lang w:val="en-US"/>
-        </w:rPr>
-        <w:t xml:space="preserve"> is handled during the queries where the distance between </w:t>
-      </w:r>
-      <w:proofErr w:type="spellStart"/>
-      <w:r>
-        <w:rPr>
-          <w:rFonts w:ascii="Lato" w:eastAsia="Lato" w:hAnsi="Lato" w:cs="Lato"/>
-          <w:sz w:val="24"/>
-          <w:szCs w:val="24"/>
-          <w:lang w:val="en-US"/>
-        </w:rPr>
-        <w:t>trackpoint</w:t>
-      </w:r>
-      <w:proofErr w:type="spellEnd"/>
-      <w:r>
-        <w:rPr>
-          <w:rFonts w:ascii="Lato" w:eastAsia="Lato" w:hAnsi="Lato" w:cs="Lato"/>
-          <w:sz w:val="24"/>
-          <w:szCs w:val="24"/>
-          <w:lang w:val="en-US"/>
-        </w:rPr>
         <w:t>-coordinates must be within a certain range. The same goes for altitude.</w:t>
       </w:r>
     </w:p>
@@ -2878,7 +4450,25 @@
           <w:szCs w:val="24"/>
           <w:lang w:val="en-US"/>
         </w:rPr>
-        <w:t xml:space="preserve">Most of the exercise was completed without any great obstacles. The only pain point experienced was during part 2 with some of the more complicated queries. Those queries often required extracting large chunks of data and manipulating it in pandas. Since extracting and manipulating such large quantities of data is computationally intensive and time consuming it required careful attention to detail when coding to avoid spending to long debugging. </w:t>
+        <w:t>Most of the exercise was completed without any great obstacles. The only pain point experienced was during part 2 with some of the more complicated queries. Those queries often required extracting large chunks of data and manipulating it in pandas. Since extracting and manipulating such large quantities of data is computationally intensive and time consuming it required careful attention to detail when coding to avoid spending to</w:t>
+      </w:r>
+      <w:r>
+        <w:rPr>
+          <w:rFonts w:ascii="Lato" w:eastAsia="Lato" w:hAnsi="Lato" w:cs="Lato"/>
+          <w:sz w:val="24"/>
+          <w:szCs w:val="24"/>
+          <w:lang w:val="en-US"/>
+        </w:rPr>
+        <w:t>o</w:t>
+      </w:r>
+      <w:r>
+        <w:rPr>
+          <w:rFonts w:ascii="Lato" w:eastAsia="Lato" w:hAnsi="Lato" w:cs="Lato"/>
+          <w:sz w:val="24"/>
+          <w:szCs w:val="24"/>
+          <w:lang w:val="en-US"/>
+        </w:rPr>
+        <w:t xml:space="preserve"> long debugging. </w:t>
       </w:r>
     </w:p>
     <w:p>
@@ -2928,7 +4518,52 @@
           <w:szCs w:val="24"/>
           <w:lang w:val="en-US"/>
         </w:rPr>
-        <w:t xml:space="preserve">You learn a lot of things doing projects like these. The most important one and relating to this course would be how to </w:t>
+        <w:t>We</w:t>
+      </w:r>
+      <w:r>
+        <w:rPr>
+          <w:rFonts w:ascii="Lato" w:eastAsia="Lato" w:hAnsi="Lato" w:cs="Lato"/>
+          <w:sz w:val="24"/>
+          <w:szCs w:val="24"/>
+          <w:lang w:val="en-US"/>
+        </w:rPr>
+        <w:t xml:space="preserve"> learn</w:t>
+      </w:r>
+      <w:r>
+        <w:rPr>
+          <w:rFonts w:ascii="Lato" w:eastAsia="Lato" w:hAnsi="Lato" w:cs="Lato"/>
+          <w:sz w:val="24"/>
+          <w:szCs w:val="24"/>
+          <w:lang w:val="en-US"/>
+        </w:rPr>
+        <w:t>ed</w:t>
+      </w:r>
+      <w:r>
+        <w:rPr>
+          <w:rFonts w:ascii="Lato" w:eastAsia="Lato" w:hAnsi="Lato" w:cs="Lato"/>
+          <w:sz w:val="24"/>
+          <w:szCs w:val="24"/>
+          <w:lang w:val="en-US"/>
+        </w:rPr>
+        <w:t xml:space="preserve"> a lot doing </w:t>
+      </w:r>
+      <w:r>
+        <w:rPr>
+          <w:rFonts w:ascii="Lato" w:eastAsia="Lato" w:hAnsi="Lato" w:cs="Lato"/>
+          <w:sz w:val="24"/>
+          <w:szCs w:val="24"/>
+          <w:lang w:val="en-US"/>
+        </w:rPr>
+        <w:t xml:space="preserve">this </w:t>
+      </w:r>
+      <w:r>
+        <w:rPr>
+          <w:rFonts w:ascii="Lato" w:eastAsia="Lato" w:hAnsi="Lato" w:cs="Lato"/>
+          <w:sz w:val="24"/>
+          <w:szCs w:val="24"/>
+          <w:lang w:val="en-US"/>
+        </w:rPr>
+        <w:t xml:space="preserve">project. The most important one and relating to this course would be how to </w:t>
       </w:r>
       <w:proofErr w:type="gramStart"/>
       <w:r>
@@ -2948,7 +4583,43 @@
           <w:szCs w:val="24"/>
           <w:lang w:val="en-US"/>
         </w:rPr>
-        <w:t xml:space="preserve"> and maintain a database. Since we did not have access to a virtual machine from the start, we maintained a database locally hosted using Docker. Experience and knowledge about these things are hard to gain from a book and is best learned through doing projects. These skills are also essential for future employers. Additionally, we gained more experience with working with data in python and using pandas which is also highly appreciated by employers and very applicable to all sorts of problems be it academic or professional. </w:t>
+        <w:t xml:space="preserve"> and</w:t>
+      </w:r>
+      <w:r>
+        <w:rPr>
+          <w:rFonts w:ascii="Lato" w:eastAsia="Lato" w:hAnsi="Lato" w:cs="Lato"/>
+          <w:sz w:val="24"/>
+          <w:szCs w:val="24"/>
+          <w:lang w:val="en-US"/>
+        </w:rPr>
+        <w:t xml:space="preserve"> </w:t>
+      </w:r>
+      <w:r>
+        <w:rPr>
+          <w:rFonts w:ascii="Lato" w:eastAsia="Lato" w:hAnsi="Lato" w:cs="Lato"/>
+          <w:sz w:val="24"/>
+          <w:szCs w:val="24"/>
+          <w:lang w:val="en-US"/>
+        </w:rPr>
+        <w:t>maintain a database</w:t>
+      </w:r>
+      <w:r>
+        <w:rPr>
+          <w:rFonts w:ascii="Lato" w:eastAsia="Lato" w:hAnsi="Lato" w:cs="Lato"/>
+          <w:sz w:val="24"/>
+          <w:szCs w:val="24"/>
+          <w:lang w:val="en-US"/>
+        </w:rPr>
+        <w:t xml:space="preserve"> and make choices about how to store data most efficiently with the application as context</w:t>
+      </w:r>
+      <w:r>
+        <w:rPr>
+          <w:rFonts w:ascii="Lato" w:eastAsia="Lato" w:hAnsi="Lato" w:cs="Lato"/>
+          <w:sz w:val="24"/>
+          <w:szCs w:val="24"/>
+          <w:lang w:val="en-US"/>
+        </w:rPr>
+        <w:t xml:space="preserve">. Since we did not have access to a virtual machine from the start, we maintained a database locally hosted using Docker. Experience and knowledge about these things are hard to gain from a book and is best learned through doing projects. These skills are also essential for future employers. Additionally, we gained more experience with working with data in python and using pandas which is also highly appreciated by employers and very applicable to all sorts of problems be it academic or professional. </w:t>
       </w:r>
     </w:p>
     <w:p>
@@ -3040,8 +4711,8 @@
       </w:r>
     </w:p>
     <w:sectPr>
-      <w:headerReference w:type="default" r:id="rId25"/>
-      <w:footerReference w:type="default" r:id="rId26"/>
+      <w:headerReference w:type="default" r:id="rId33"/>
+      <w:footerReference w:type="default" r:id="rId34"/>
       <w:pgSz w:w="11909" w:h="16834"/>
       <w:pgMar w:top="1440" w:right="1440" w:bottom="1440" w:left="1440" w:header="720" w:footer="720" w:gutter="0"/>
       <w:pgNumType w:start="1"/>
@@ -3085,7 +4756,7 @@
         <w:noProof/>
       </w:rPr>
       <w:pict w14:anchorId="73872F46">
-        <v:rect id="_x0000_i1025" alt="" style="width:435.7pt;height:.05pt;mso-width-percent:0;mso-height-percent:0;mso-width-percent:0;mso-height-percent:0" o:hrpct="931" o:hralign="center" o:hrstd="t" o:hr="t" fillcolor="#a0a0a0" stroked="f"/>
+        <v:rect id="_x0000_i1025" alt="" style="width:405.3pt;height:.05pt;mso-width-percent:0;mso-height-percent:0;mso-width-percent:0;mso-height-percent:0" o:hrpct="866" o:hralign="center" o:hrstd="t" o:hr="t" fillcolor="#a0a0a0" stroked="f"/>
       </w:pict>
     </w:r>
   </w:p>
@@ -3283,7 +4954,7 @@
         <w:noProof/>
       </w:rPr>
       <w:pict w14:anchorId="699C4D3B">
-        <v:rect id="_x0000_i1026" alt="" style="width:435.7pt;height:.05pt;mso-width-percent:0;mso-height-percent:0;mso-width-percent:0;mso-height-percent:0" o:hrpct="931" o:hralign="center" o:hrstd="t" o:hr="t" fillcolor="#a0a0a0" stroked="f"/>
+        <v:rect id="_x0000_i1026" alt="" style="width:405.3pt;height:.05pt;mso-width-percent:0;mso-height-percent:0;mso-width-percent:0;mso-height-percent:0" o:hrpct="866" o:hralign="center" o:hrstd="t" o:hr="t" fillcolor="#a0a0a0" stroked="f"/>
       </w:pict>
     </w:r>
   </w:p>

</xml_diff>